<commit_message>
Few more topics added
</commit_message>
<xml_diff>
--- a/Linux.docx
+++ b/Linux.docx
@@ -1642,12 +1642,21 @@
         <w:pStyle w:val="ListParagraph"/>
         <w:rPr>
           <w:rFonts w:ascii="Times New Roman" w:hAnsi="Times New Roman" w:cs="Times New Roman"/>
+          <w:sz w:val="28"/>
+          <w:szCs w:val="28"/>
+        </w:rPr>
+      </w:pPr>
+      <w:proofErr w:type="spellStart"/>
+      <w:r>
+        <w:rPr>
+          <w:rFonts w:ascii="Times New Roman" w:hAnsi="Times New Roman" w:cs="Times New Roman"/>
           <w:b/>
           <w:sz w:val="28"/>
           <w:szCs w:val="28"/>
         </w:rPr>
-      </w:pPr>
-      <w:proofErr w:type="spellStart"/>
+        <w:t>mkdir</w:t>
+      </w:r>
+      <w:proofErr w:type="spellEnd"/>
       <w:r>
         <w:rPr>
           <w:rFonts w:ascii="Times New Roman" w:hAnsi="Times New Roman" w:cs="Times New Roman"/>
@@ -1655,53 +1664,86 @@
           <w:sz w:val="28"/>
           <w:szCs w:val="28"/>
         </w:rPr>
+        <w:t xml:space="preserve">- </w:t>
+      </w:r>
+      <w:r>
+        <w:rPr>
+          <w:rFonts w:ascii="Times New Roman" w:hAnsi="Times New Roman" w:cs="Times New Roman"/>
+          <w:sz w:val="28"/>
+          <w:szCs w:val="28"/>
+        </w:rPr>
+        <w:t>To create a directory.</w:t>
+      </w:r>
+    </w:p>
+    <w:p>
+      <w:pPr>
+        <w:pStyle w:val="ListParagraph"/>
+        <w:rPr>
+          <w:rFonts w:ascii="Times New Roman" w:hAnsi="Times New Roman" w:cs="Times New Roman"/>
+          <w:b/>
+          <w:sz w:val="28"/>
+          <w:szCs w:val="28"/>
+        </w:rPr>
+      </w:pPr>
+      <w:proofErr w:type="spellStart"/>
+      <w:proofErr w:type="gramStart"/>
+      <w:r>
+        <w:rPr>
+          <w:rFonts w:ascii="Times New Roman" w:hAnsi="Times New Roman" w:cs="Times New Roman"/>
+          <w:b/>
+          <w:sz w:val="28"/>
+          <w:szCs w:val="28"/>
+        </w:rPr>
         <w:t>mkdir</w:t>
       </w:r>
       <w:proofErr w:type="spellEnd"/>
-    </w:p>
-    <w:p>
-      <w:pPr>
-        <w:pStyle w:val="ListParagraph"/>
+      <w:r>
         <w:rPr>
           <w:rFonts w:ascii="Times New Roman" w:hAnsi="Times New Roman" w:cs="Times New Roman"/>
           <w:b/>
           <w:sz w:val="28"/>
           <w:szCs w:val="28"/>
         </w:rPr>
-      </w:pPr>
-    </w:p>
-    <w:p>
-      <w:pPr>
-        <w:pStyle w:val="ListParagraph"/>
+        <w:t xml:space="preserve"> .</w:t>
+      </w:r>
+      <w:proofErr w:type="gramEnd"/>
+      <w:r>
         <w:rPr>
           <w:rFonts w:ascii="Times New Roman" w:hAnsi="Times New Roman" w:cs="Times New Roman"/>
           <w:b/>
           <w:sz w:val="28"/>
           <w:szCs w:val="28"/>
         </w:rPr>
-      </w:pPr>
-    </w:p>
-    <w:p>
-      <w:pPr>
-        <w:pStyle w:val="ListParagraph"/>
+        <w:t>/</w:t>
+      </w:r>
+      <w:proofErr w:type="spellStart"/>
+      <w:r>
         <w:rPr>
           <w:rFonts w:ascii="Times New Roman" w:hAnsi="Times New Roman" w:cs="Times New Roman"/>
           <w:b/>
           <w:sz w:val="28"/>
           <w:szCs w:val="28"/>
         </w:rPr>
-      </w:pPr>
-    </w:p>
-    <w:p>
-      <w:pPr>
-        <w:pStyle w:val="ListParagraph"/>
+        <w:t>Dirname</w:t>
+      </w:r>
+      <w:proofErr w:type="spellEnd"/>
+      <w:r>
         <w:rPr>
           <w:rFonts w:ascii="Times New Roman" w:hAnsi="Times New Roman" w:cs="Times New Roman"/>
           <w:b/>
           <w:sz w:val="28"/>
           <w:szCs w:val="28"/>
         </w:rPr>
-      </w:pPr>
+        <w:t xml:space="preserve"> – </w:t>
+      </w:r>
+      <w:r>
+        <w:rPr>
+          <w:rFonts w:ascii="Times New Roman" w:hAnsi="Times New Roman" w:cs="Times New Roman"/>
+          <w:sz w:val="28"/>
+          <w:szCs w:val="28"/>
+        </w:rPr>
+        <w:t>To create a directory in current working directory.</w:t>
+      </w:r>
     </w:p>
     <w:p>
       <w:pPr>
@@ -1713,105 +1755,221 @@
           <w:szCs w:val="28"/>
         </w:rPr>
       </w:pPr>
-    </w:p>
-    <w:p>
-      <w:pPr>
-        <w:pStyle w:val="ListParagraph"/>
+      <w:r>
         <w:rPr>
           <w:rFonts w:ascii="Times New Roman" w:hAnsi="Times New Roman" w:cs="Times New Roman"/>
           <w:b/>
           <w:sz w:val="28"/>
           <w:szCs w:val="28"/>
         </w:rPr>
-      </w:pPr>
-    </w:p>
-    <w:p>
-      <w:pPr>
-        <w:pStyle w:val="ListParagraph"/>
+        <w:t xml:space="preserve">mv Filename </w:t>
+      </w:r>
+      <w:proofErr w:type="spellStart"/>
+      <w:r>
         <w:rPr>
           <w:rFonts w:ascii="Times New Roman" w:hAnsi="Times New Roman" w:cs="Times New Roman"/>
           <w:b/>
           <w:sz w:val="28"/>
           <w:szCs w:val="28"/>
         </w:rPr>
-      </w:pPr>
-    </w:p>
-    <w:p>
-      <w:pPr>
-        <w:pStyle w:val="ListParagraph"/>
+        <w:t>Dirname</w:t>
+      </w:r>
+      <w:proofErr w:type="spellEnd"/>
+      <w:r>
         <w:rPr>
           <w:rFonts w:ascii="Times New Roman" w:hAnsi="Times New Roman" w:cs="Times New Roman"/>
           <w:b/>
           <w:sz w:val="28"/>
           <w:szCs w:val="28"/>
         </w:rPr>
-      </w:pPr>
-    </w:p>
-    <w:p>
-      <w:pPr>
-        <w:pStyle w:val="ListParagraph"/>
+        <w:t>/Filename -</w:t>
+      </w:r>
+      <w:r>
+        <w:rPr>
+          <w:rFonts w:ascii="Times New Roman" w:hAnsi="Times New Roman" w:cs="Times New Roman"/>
+          <w:sz w:val="28"/>
+          <w:szCs w:val="28"/>
+        </w:rPr>
+        <w:t>move</w:t>
+      </w:r>
+      <w:r>
+        <w:rPr>
+          <w:rFonts w:ascii="Times New Roman" w:hAnsi="Times New Roman" w:cs="Times New Roman"/>
+          <w:sz w:val="28"/>
+          <w:szCs w:val="28"/>
+        </w:rPr>
+        <w:t xml:space="preserve"> File to corresponding directory.</w:t>
+      </w:r>
+    </w:p>
+    <w:p>
+      <w:pPr>
+        <w:pStyle w:val="ListParagraph"/>
+        <w:rPr>
+          <w:rFonts w:ascii="Times New Roman" w:hAnsi="Times New Roman" w:cs="Times New Roman"/>
+          <w:sz w:val="28"/>
+          <w:szCs w:val="28"/>
+        </w:rPr>
+      </w:pPr>
+      <w:r>
         <w:rPr>
           <w:rFonts w:ascii="Times New Roman" w:hAnsi="Times New Roman" w:cs="Times New Roman"/>
           <w:b/>
           <w:sz w:val="28"/>
           <w:szCs w:val="28"/>
         </w:rPr>
-      </w:pPr>
-    </w:p>
-    <w:p>
-      <w:pPr>
-        <w:pStyle w:val="ListParagraph"/>
+        <w:t xml:space="preserve">cp file1 file2 – </w:t>
+      </w:r>
+      <w:r>
+        <w:rPr>
+          <w:rFonts w:ascii="Times New Roman" w:hAnsi="Times New Roman" w:cs="Times New Roman"/>
+          <w:sz w:val="28"/>
+          <w:szCs w:val="28"/>
+        </w:rPr>
+        <w:t xml:space="preserve">file1 is copied to file2 </w:t>
+      </w:r>
+      <w:r>
+        <w:rPr>
+          <w:rFonts w:ascii="Times New Roman" w:hAnsi="Times New Roman" w:cs="Times New Roman"/>
+          <w:sz w:val="28"/>
+          <w:szCs w:val="28"/>
+        </w:rPr>
+        <w:t>(file2 original is lost, file1 remain unmodified).</w:t>
+      </w:r>
+    </w:p>
+    <w:p>
+      <w:pPr>
+        <w:pStyle w:val="ListParagraph"/>
+        <w:rPr>
+          <w:rFonts w:ascii="Times New Roman" w:hAnsi="Times New Roman" w:cs="Times New Roman"/>
+          <w:sz w:val="28"/>
+          <w:szCs w:val="28"/>
+        </w:rPr>
+      </w:pPr>
+      <w:r>
         <w:rPr>
           <w:rFonts w:ascii="Times New Roman" w:hAnsi="Times New Roman" w:cs="Times New Roman"/>
           <w:b/>
           <w:sz w:val="28"/>
           <w:szCs w:val="28"/>
         </w:rPr>
-      </w:pPr>
-    </w:p>
-    <w:p>
-      <w:pPr>
-        <w:pStyle w:val="ListParagraph"/>
+        <w:t>cat –</w:t>
+      </w:r>
+      <w:r>
+        <w:rPr>
+          <w:rFonts w:ascii="Times New Roman" w:hAnsi="Times New Roman" w:cs="Times New Roman"/>
+          <w:sz w:val="28"/>
+          <w:szCs w:val="28"/>
+        </w:rPr>
+        <w:t xml:space="preserve"> display the contents of file on screen.</w:t>
+      </w:r>
+    </w:p>
+    <w:p>
+      <w:pPr>
+        <w:pStyle w:val="ListParagraph"/>
+        <w:rPr>
+          <w:rFonts w:ascii="Times New Roman" w:hAnsi="Times New Roman" w:cs="Times New Roman"/>
+          <w:sz w:val="28"/>
+          <w:szCs w:val="28"/>
+        </w:rPr>
+      </w:pPr>
+      <w:r>
         <w:rPr>
           <w:rFonts w:ascii="Times New Roman" w:hAnsi="Times New Roman" w:cs="Times New Roman"/>
           <w:b/>
           <w:sz w:val="28"/>
           <w:szCs w:val="28"/>
         </w:rPr>
-      </w:pPr>
-    </w:p>
-    <w:p>
-      <w:pPr>
-        <w:pStyle w:val="ListParagraph"/>
+        <w:t>less –</w:t>
+      </w:r>
+      <w:r>
+        <w:rPr>
+          <w:rFonts w:ascii="Times New Roman" w:hAnsi="Times New Roman" w:cs="Times New Roman"/>
+          <w:sz w:val="28"/>
+          <w:szCs w:val="28"/>
+        </w:rPr>
+        <w:t xml:space="preserve"> writes contents of file on screen a page at a time. Mostly used for larger files.</w:t>
+      </w:r>
+    </w:p>
+    <w:p>
+      <w:pPr>
+        <w:pStyle w:val="ListParagraph"/>
+        <w:rPr>
+          <w:rFonts w:ascii="Times New Roman" w:hAnsi="Times New Roman" w:cs="Times New Roman"/>
+          <w:sz w:val="28"/>
+          <w:szCs w:val="28"/>
+        </w:rPr>
+      </w:pPr>
+      <w:r>
         <w:rPr>
           <w:rFonts w:ascii="Times New Roman" w:hAnsi="Times New Roman" w:cs="Times New Roman"/>
           <w:b/>
           <w:sz w:val="28"/>
           <w:szCs w:val="28"/>
         </w:rPr>
-      </w:pPr>
-    </w:p>
-    <w:p>
-      <w:pPr>
-        <w:pStyle w:val="ListParagraph"/>
+        <w:t>head-</w:t>
+      </w:r>
+      <w:r>
+        <w:rPr>
+          <w:rFonts w:ascii="Times New Roman" w:hAnsi="Times New Roman" w:cs="Times New Roman"/>
+          <w:sz w:val="28"/>
+          <w:szCs w:val="28"/>
+        </w:rPr>
+        <w:t xml:space="preserve"> writes first ten lines on screen.</w:t>
+      </w:r>
+    </w:p>
+    <w:p>
+      <w:pPr>
+        <w:pStyle w:val="ListParagraph"/>
+        <w:rPr>
+          <w:rFonts w:ascii="Times New Roman" w:hAnsi="Times New Roman" w:cs="Times New Roman"/>
+          <w:sz w:val="28"/>
+          <w:szCs w:val="28"/>
+        </w:rPr>
+      </w:pPr>
+      <w:r>
         <w:rPr>
           <w:rFonts w:ascii="Times New Roman" w:hAnsi="Times New Roman" w:cs="Times New Roman"/>
           <w:b/>
           <w:sz w:val="28"/>
           <w:szCs w:val="28"/>
         </w:rPr>
-      </w:pPr>
-    </w:p>
-    <w:p>
-      <w:pPr>
-        <w:pStyle w:val="ListParagraph"/>
+        <w:t>tail –</w:t>
+      </w:r>
+      <w:r>
+        <w:rPr>
+          <w:rFonts w:ascii="Times New Roman" w:hAnsi="Times New Roman" w:cs="Times New Roman"/>
+          <w:sz w:val="28"/>
+          <w:szCs w:val="28"/>
+        </w:rPr>
+        <w:t xml:space="preserve"> writes last ten lines on screen.</w:t>
+      </w:r>
+    </w:p>
+    <w:p>
+      <w:pPr>
+        <w:pStyle w:val="ListParagraph"/>
+        <w:rPr>
+          <w:rFonts w:ascii="Times New Roman" w:hAnsi="Times New Roman" w:cs="Times New Roman"/>
+          <w:sz w:val="28"/>
+          <w:szCs w:val="28"/>
+        </w:rPr>
+      </w:pPr>
+      <w:r>
         <w:rPr>
           <w:rFonts w:ascii="Times New Roman" w:hAnsi="Times New Roman" w:cs="Times New Roman"/>
           <w:b/>
           <w:sz w:val="28"/>
           <w:szCs w:val="28"/>
         </w:rPr>
-      </w:pPr>
+        <w:t>rm –</w:t>
+      </w:r>
+      <w:r>
+        <w:rPr>
+          <w:rFonts w:ascii="Times New Roman" w:hAnsi="Times New Roman" w:cs="Times New Roman"/>
+          <w:sz w:val="28"/>
+          <w:szCs w:val="28"/>
+        </w:rPr>
+        <w:t xml:space="preserve"> remove a file</w:t>
+      </w:r>
     </w:p>
     <w:p>
       <w:pPr>
@@ -1823,61 +1981,81 @@
           <w:szCs w:val="28"/>
         </w:rPr>
       </w:pPr>
-    </w:p>
-    <w:p>
-      <w:pPr>
-        <w:pStyle w:val="ListParagraph"/>
+      <w:proofErr w:type="spellStart"/>
+      <w:r>
         <w:rPr>
           <w:rFonts w:ascii="Times New Roman" w:hAnsi="Times New Roman" w:cs="Times New Roman"/>
           <w:b/>
           <w:sz w:val="28"/>
           <w:szCs w:val="28"/>
         </w:rPr>
-      </w:pPr>
-    </w:p>
-    <w:p>
-      <w:pPr>
-        <w:pStyle w:val="ListParagraph"/>
+        <w:t>rmdir</w:t>
+      </w:r>
+      <w:proofErr w:type="spellEnd"/>
+      <w:r>
         <w:rPr>
           <w:rFonts w:ascii="Times New Roman" w:hAnsi="Times New Roman" w:cs="Times New Roman"/>
           <w:b/>
           <w:sz w:val="28"/>
           <w:szCs w:val="28"/>
         </w:rPr>
-      </w:pPr>
-    </w:p>
-    <w:p>
-      <w:pPr>
-        <w:pStyle w:val="ListParagraph"/>
+        <w:t xml:space="preserve"> – </w:t>
+      </w:r>
+      <w:r>
+        <w:rPr>
+          <w:rFonts w:ascii="Times New Roman" w:hAnsi="Times New Roman" w:cs="Times New Roman"/>
+          <w:sz w:val="28"/>
+          <w:szCs w:val="28"/>
+        </w:rPr>
+        <w:t>remove a directory</w:t>
+      </w:r>
+    </w:p>
+    <w:p>
+      <w:pPr>
+        <w:pStyle w:val="ListParagraph"/>
+        <w:rPr>
+          <w:rFonts w:ascii="Times New Roman" w:hAnsi="Times New Roman" w:cs="Times New Roman"/>
+          <w:sz w:val="28"/>
+          <w:szCs w:val="28"/>
+        </w:rPr>
+      </w:pPr>
+      <w:r>
         <w:rPr>
           <w:rFonts w:ascii="Times New Roman" w:hAnsi="Times New Roman" w:cs="Times New Roman"/>
           <w:b/>
           <w:sz w:val="28"/>
           <w:szCs w:val="28"/>
         </w:rPr>
-      </w:pPr>
-    </w:p>
-    <w:p>
-      <w:pPr>
-        <w:pStyle w:val="ListParagraph"/>
+        <w:t>cat /</w:t>
+      </w:r>
+      <w:proofErr w:type="spellStart"/>
+      <w:r>
         <w:rPr>
           <w:rFonts w:ascii="Times New Roman" w:hAnsi="Times New Roman" w:cs="Times New Roman"/>
           <w:b/>
           <w:sz w:val="28"/>
           <w:szCs w:val="28"/>
         </w:rPr>
-      </w:pPr>
-    </w:p>
-    <w:p>
-      <w:pPr>
-        <w:pStyle w:val="ListParagraph"/>
+        <w:t>etc</w:t>
+      </w:r>
+      <w:proofErr w:type="spellEnd"/>
+      <w:r>
         <w:rPr>
           <w:rFonts w:ascii="Times New Roman" w:hAnsi="Times New Roman" w:cs="Times New Roman"/>
           <w:b/>
           <w:sz w:val="28"/>
           <w:szCs w:val="28"/>
         </w:rPr>
-      </w:pPr>
+        <w:t xml:space="preserve">/passwd – </w:t>
+      </w:r>
+      <w:r>
+        <w:rPr>
+          <w:rFonts w:ascii="Times New Roman" w:hAnsi="Times New Roman" w:cs="Times New Roman"/>
+          <w:sz w:val="28"/>
+          <w:szCs w:val="28"/>
+        </w:rPr>
+        <w:t>Displays the users.</w:t>
+      </w:r>
     </w:p>
     <w:p>
       <w:pPr>
@@ -1889,39 +2067,51 @@
           <w:szCs w:val="28"/>
         </w:rPr>
       </w:pPr>
-    </w:p>
-    <w:p>
-      <w:pPr>
-        <w:pStyle w:val="ListParagraph"/>
+      <w:r>
         <w:rPr>
           <w:rFonts w:ascii="Times New Roman" w:hAnsi="Times New Roman" w:cs="Times New Roman"/>
           <w:b/>
           <w:sz w:val="28"/>
           <w:szCs w:val="28"/>
         </w:rPr>
-      </w:pPr>
-    </w:p>
-    <w:p>
-      <w:pPr>
-        <w:pStyle w:val="ListParagraph"/>
+        <w:t>cat /</w:t>
+      </w:r>
+      <w:proofErr w:type="spellStart"/>
+      <w:r>
         <w:rPr>
           <w:rFonts w:ascii="Times New Roman" w:hAnsi="Times New Roman" w:cs="Times New Roman"/>
           <w:b/>
           <w:sz w:val="28"/>
           <w:szCs w:val="28"/>
         </w:rPr>
-      </w:pPr>
-    </w:p>
-    <w:p>
-      <w:pPr>
-        <w:pStyle w:val="ListParagraph"/>
+        <w:t>etc</w:t>
+      </w:r>
+      <w:proofErr w:type="spellEnd"/>
+      <w:r>
         <w:rPr>
           <w:rFonts w:ascii="Times New Roman" w:hAnsi="Times New Roman" w:cs="Times New Roman"/>
           <w:b/>
           <w:sz w:val="28"/>
           <w:szCs w:val="28"/>
         </w:rPr>
-      </w:pPr>
+        <w:t xml:space="preserve">/shadow – </w:t>
+      </w:r>
+      <w:r>
+        <w:rPr>
+          <w:rFonts w:ascii="Times New Roman" w:hAnsi="Times New Roman" w:cs="Times New Roman"/>
+          <w:sz w:val="28"/>
+          <w:szCs w:val="28"/>
+        </w:rPr>
+        <w:t xml:space="preserve">Display user’s </w:t>
+      </w:r>
+      <w:r>
+        <w:rPr>
+          <w:rFonts w:ascii="Times New Roman" w:hAnsi="Times New Roman" w:cs="Times New Roman"/>
+          <w:sz w:val="28"/>
+          <w:szCs w:val="28"/>
+        </w:rPr>
+        <w:t>password in encrypted format.</w:t>
+      </w:r>
     </w:p>
     <w:p>
       <w:pPr>
@@ -1944,6 +2134,105 @@
           <w:szCs w:val="28"/>
         </w:rPr>
       </w:pPr>
+    </w:p>
+    <w:p>
+      <w:pPr>
+        <w:pStyle w:val="ListParagraph"/>
+        <w:rPr>
+          <w:rFonts w:ascii="Times New Roman" w:hAnsi="Times New Roman" w:cs="Times New Roman"/>
+          <w:b/>
+          <w:sz w:val="28"/>
+          <w:szCs w:val="28"/>
+        </w:rPr>
+      </w:pPr>
+    </w:p>
+    <w:p>
+      <w:pPr>
+        <w:pStyle w:val="ListParagraph"/>
+        <w:rPr>
+          <w:rFonts w:ascii="Times New Roman" w:hAnsi="Times New Roman" w:cs="Times New Roman"/>
+          <w:b/>
+          <w:sz w:val="28"/>
+          <w:szCs w:val="28"/>
+        </w:rPr>
+      </w:pPr>
+    </w:p>
+    <w:p>
+      <w:pPr>
+        <w:pStyle w:val="ListParagraph"/>
+        <w:rPr>
+          <w:rFonts w:ascii="Times New Roman" w:hAnsi="Times New Roman" w:cs="Times New Roman"/>
+          <w:b/>
+          <w:sz w:val="28"/>
+          <w:szCs w:val="28"/>
+        </w:rPr>
+      </w:pPr>
+    </w:p>
+    <w:p>
+      <w:pPr>
+        <w:pStyle w:val="ListParagraph"/>
+        <w:rPr>
+          <w:rFonts w:ascii="Times New Roman" w:hAnsi="Times New Roman" w:cs="Times New Roman"/>
+          <w:b/>
+          <w:sz w:val="28"/>
+          <w:szCs w:val="28"/>
+        </w:rPr>
+      </w:pPr>
+    </w:p>
+    <w:p>
+      <w:pPr>
+        <w:pStyle w:val="ListParagraph"/>
+        <w:rPr>
+          <w:rFonts w:ascii="Times New Roman" w:hAnsi="Times New Roman" w:cs="Times New Roman"/>
+          <w:b/>
+          <w:sz w:val="28"/>
+          <w:szCs w:val="28"/>
+        </w:rPr>
+      </w:pPr>
+    </w:p>
+    <w:p>
+      <w:pPr>
+        <w:pStyle w:val="ListParagraph"/>
+        <w:rPr>
+          <w:rFonts w:ascii="Times New Roman" w:hAnsi="Times New Roman" w:cs="Times New Roman"/>
+          <w:b/>
+          <w:sz w:val="28"/>
+          <w:szCs w:val="28"/>
+        </w:rPr>
+      </w:pPr>
+    </w:p>
+    <w:p>
+      <w:pPr>
+        <w:pStyle w:val="ListParagraph"/>
+        <w:rPr>
+          <w:rFonts w:ascii="Times New Roman" w:hAnsi="Times New Roman" w:cs="Times New Roman"/>
+          <w:b/>
+          <w:sz w:val="28"/>
+          <w:szCs w:val="28"/>
+        </w:rPr>
+      </w:pPr>
+    </w:p>
+    <w:p>
+      <w:pPr>
+        <w:rPr>
+          <w:rFonts w:ascii="Times New Roman" w:hAnsi="Times New Roman" w:cs="Times New Roman"/>
+          <w:b/>
+          <w:sz w:val="28"/>
+          <w:szCs w:val="28"/>
+        </w:rPr>
+      </w:pPr>
+    </w:p>
+    <w:p>
+      <w:pPr>
+        <w:rPr>
+          <w:rFonts w:ascii="Times New Roman" w:hAnsi="Times New Roman" w:cs="Times New Roman"/>
+          <w:b/>
+          <w:sz w:val="28"/>
+          <w:szCs w:val="28"/>
+        </w:rPr>
+      </w:pPr>
+      <w:bookmarkStart w:id="0" w:name="_GoBack"/>
+      <w:bookmarkEnd w:id="0"/>
     </w:p>
     <w:p>
       <w:pPr>
@@ -2231,6 +2520,42 @@
           <w:szCs w:val="28"/>
         </w:rPr>
       </w:pPr>
+      <w:r>
+        <w:rPr>
+          <w:rFonts w:ascii="Times New Roman" w:hAnsi="Times New Roman" w:cs="Times New Roman"/>
+          <w:sz w:val="28"/>
+          <w:szCs w:val="28"/>
+        </w:rPr>
+        <w:t>apt-cache policy &lt;</w:t>
+      </w:r>
+      <w:proofErr w:type="spellStart"/>
+      <w:r>
+        <w:rPr>
+          <w:rFonts w:ascii="Times New Roman" w:hAnsi="Times New Roman" w:cs="Times New Roman"/>
+          <w:sz w:val="28"/>
+          <w:szCs w:val="28"/>
+        </w:rPr>
+        <w:t>packagename</w:t>
+      </w:r>
+      <w:proofErr w:type="spellEnd"/>
+      <w:r>
+        <w:rPr>
+          <w:rFonts w:ascii="Times New Roman" w:hAnsi="Times New Roman" w:cs="Times New Roman"/>
+          <w:sz w:val="28"/>
+          <w:szCs w:val="28"/>
+        </w:rPr>
+        <w:t>&gt; - Displays the installed and available version.</w:t>
+      </w:r>
+    </w:p>
+    <w:p>
+      <w:pPr>
+        <w:pStyle w:val="ListParagraph"/>
+        <w:rPr>
+          <w:rFonts w:ascii="Times New Roman" w:hAnsi="Times New Roman" w:cs="Times New Roman"/>
+          <w:sz w:val="28"/>
+          <w:szCs w:val="28"/>
+        </w:rPr>
+      </w:pPr>
       <w:proofErr w:type="spellStart"/>
       <w:r>
         <w:rPr>
@@ -2430,6 +2755,90 @@
           <w:sz w:val="28"/>
           <w:szCs w:val="28"/>
         </w:rPr>
+        <w:t>chown</w:t>
+      </w:r>
+      <w:proofErr w:type="spellEnd"/>
+      <w:r>
+        <w:rPr>
+          <w:rFonts w:ascii="Times New Roman" w:hAnsi="Times New Roman" w:cs="Times New Roman"/>
+          <w:sz w:val="28"/>
+          <w:szCs w:val="28"/>
+        </w:rPr>
+        <w:t xml:space="preserve"> -R </w:t>
+      </w:r>
+      <w:proofErr w:type="spellStart"/>
+      <w:proofErr w:type="gramStart"/>
+      <w:r>
+        <w:rPr>
+          <w:rFonts w:ascii="Times New Roman" w:hAnsi="Times New Roman" w:cs="Times New Roman"/>
+          <w:sz w:val="28"/>
+          <w:szCs w:val="28"/>
+        </w:rPr>
+        <w:t>user:group</w:t>
+      </w:r>
+      <w:proofErr w:type="spellEnd"/>
+      <w:proofErr w:type="gramEnd"/>
+      <w:r>
+        <w:rPr>
+          <w:rFonts w:ascii="Times New Roman" w:hAnsi="Times New Roman" w:cs="Times New Roman"/>
+          <w:sz w:val="28"/>
+          <w:szCs w:val="28"/>
+        </w:rPr>
+        <w:t xml:space="preserve"> &lt;Filename&gt;/&lt;</w:t>
+      </w:r>
+      <w:proofErr w:type="spellStart"/>
+      <w:r>
+        <w:rPr>
+          <w:rFonts w:ascii="Times New Roman" w:hAnsi="Times New Roman" w:cs="Times New Roman"/>
+          <w:sz w:val="28"/>
+          <w:szCs w:val="28"/>
+        </w:rPr>
+        <w:t>Dirname</w:t>
+      </w:r>
+      <w:proofErr w:type="spellEnd"/>
+      <w:r>
+        <w:rPr>
+          <w:rFonts w:ascii="Times New Roman" w:hAnsi="Times New Roman" w:cs="Times New Roman"/>
+          <w:sz w:val="28"/>
+          <w:szCs w:val="28"/>
+        </w:rPr>
+        <w:t>&gt; - To change the ownership recursively.</w:t>
+      </w:r>
+    </w:p>
+    <w:p>
+      <w:pPr>
+        <w:pStyle w:val="ListParagraph"/>
+        <w:rPr>
+          <w:rFonts w:ascii="Times New Roman" w:hAnsi="Times New Roman" w:cs="Times New Roman"/>
+          <w:sz w:val="28"/>
+          <w:szCs w:val="28"/>
+        </w:rPr>
+      </w:pPr>
+      <w:proofErr w:type="spellStart"/>
+      <w:r>
+        <w:rPr>
+          <w:rFonts w:ascii="Times New Roman" w:hAnsi="Times New Roman" w:cs="Times New Roman"/>
+          <w:sz w:val="28"/>
+          <w:szCs w:val="28"/>
+        </w:rPr>
+        <w:t>sudo</w:t>
+      </w:r>
+      <w:proofErr w:type="spellEnd"/>
+      <w:r>
+        <w:rPr>
+          <w:rFonts w:ascii="Times New Roman" w:hAnsi="Times New Roman" w:cs="Times New Roman"/>
+          <w:sz w:val="28"/>
+          <w:szCs w:val="28"/>
+        </w:rPr>
+        <w:t xml:space="preserve"> </w:t>
+      </w:r>
+      <w:proofErr w:type="spellStart"/>
+      <w:r>
+        <w:rPr>
+          <w:rFonts w:ascii="Times New Roman" w:hAnsi="Times New Roman" w:cs="Times New Roman"/>
+          <w:sz w:val="28"/>
+          <w:szCs w:val="28"/>
+        </w:rPr>
         <w:t>chmod</w:t>
       </w:r>
       <w:proofErr w:type="spellEnd"/>
@@ -2469,34 +2878,2592 @@
         </w:rPr>
         <w:t xml:space="preserve"> &lt;Filename&gt; - To provide input to the File.</w:t>
       </w:r>
-      <w:bookmarkStart w:id="0" w:name="_GoBack"/>
-      <w:bookmarkEnd w:id="0"/>
-    </w:p>
-    <w:p>
-      <w:pPr>
-        <w:pStyle w:val="ListParagraph"/>
-        <w:rPr>
-          <w:rFonts w:ascii="Times New Roman" w:hAnsi="Times New Roman" w:cs="Times New Roman"/>
-          <w:sz w:val="28"/>
-          <w:szCs w:val="28"/>
-        </w:rPr>
-      </w:pPr>
-    </w:p>
-    <w:p>
-      <w:pPr>
-        <w:pStyle w:val="ListParagraph"/>
-        <w:rPr>
-          <w:rFonts w:ascii="Times New Roman" w:hAnsi="Times New Roman" w:cs="Times New Roman"/>
-          <w:sz w:val="28"/>
-          <w:szCs w:val="28"/>
-        </w:rPr>
-      </w:pPr>
-    </w:p>
-    <w:p>
-      <w:pPr>
-        <w:pStyle w:val="ListParagraph"/>
-        <w:rPr>
-          <w:rFonts w:ascii="Times New Roman" w:hAnsi="Times New Roman" w:cs="Times New Roman"/>
+    </w:p>
+    <w:p>
+      <w:pPr>
+        <w:pStyle w:val="ListParagraph"/>
+        <w:rPr>
+          <w:rFonts w:ascii="Times New Roman" w:hAnsi="Times New Roman" w:cs="Times New Roman"/>
+          <w:sz w:val="28"/>
+          <w:szCs w:val="28"/>
+        </w:rPr>
+      </w:pPr>
+      <w:r>
+        <w:rPr>
+          <w:rFonts w:ascii="Times New Roman" w:hAnsi="Times New Roman" w:cs="Times New Roman"/>
+          <w:sz w:val="28"/>
+          <w:szCs w:val="28"/>
+        </w:rPr>
+        <w:t>rm -rf &lt;</w:t>
+      </w:r>
+      <w:proofErr w:type="spellStart"/>
+      <w:r>
+        <w:rPr>
+          <w:rFonts w:ascii="Times New Roman" w:hAnsi="Times New Roman" w:cs="Times New Roman"/>
+          <w:sz w:val="28"/>
+          <w:szCs w:val="28"/>
+        </w:rPr>
+        <w:t>dirname</w:t>
+      </w:r>
+      <w:proofErr w:type="spellEnd"/>
+      <w:r>
+        <w:rPr>
+          <w:rFonts w:ascii="Times New Roman" w:hAnsi="Times New Roman" w:cs="Times New Roman"/>
+          <w:sz w:val="28"/>
+          <w:szCs w:val="28"/>
+        </w:rPr>
+        <w:t>&gt; - To remove a directory.</w:t>
+      </w:r>
+    </w:p>
+    <w:p>
+      <w:pPr>
+        <w:pStyle w:val="ListParagraph"/>
+        <w:rPr>
+          <w:rFonts w:ascii="Times New Roman" w:hAnsi="Times New Roman" w:cs="Times New Roman"/>
+          <w:b/>
+          <w:sz w:val="32"/>
+          <w:szCs w:val="32"/>
+        </w:rPr>
+      </w:pPr>
+      <w:r>
+        <w:rPr>
+          <w:rFonts w:ascii="Times New Roman" w:hAnsi="Times New Roman" w:cs="Times New Roman"/>
+          <w:b/>
+          <w:sz w:val="32"/>
+          <w:szCs w:val="32"/>
+        </w:rPr>
+        <w:t>Find</w:t>
+      </w:r>
+    </w:p>
+    <w:p>
+      <w:pPr>
+        <w:pStyle w:val="ListParagraph"/>
+        <w:rPr>
+          <w:rFonts w:ascii="Times New Roman" w:hAnsi="Times New Roman" w:cs="Times New Roman"/>
+          <w:sz w:val="28"/>
+          <w:szCs w:val="28"/>
+        </w:rPr>
+      </w:pPr>
+      <w:r>
+        <w:rPr>
+          <w:rFonts w:ascii="Times New Roman" w:hAnsi="Times New Roman" w:cs="Times New Roman"/>
+          <w:sz w:val="28"/>
+          <w:szCs w:val="28"/>
+        </w:rPr>
+        <w:t>. – Represents search for all the files/directories.</w:t>
+      </w:r>
+    </w:p>
+    <w:p>
+      <w:pPr>
+        <w:pStyle w:val="ListParagraph"/>
+        <w:rPr>
+          <w:rFonts w:ascii="Times New Roman" w:hAnsi="Times New Roman" w:cs="Times New Roman"/>
+          <w:sz w:val="28"/>
+          <w:szCs w:val="28"/>
+        </w:rPr>
+      </w:pPr>
+      <w:r>
+        <w:rPr>
+          <w:rFonts w:ascii="Times New Roman" w:hAnsi="Times New Roman" w:cs="Times New Roman"/>
+          <w:sz w:val="28"/>
+          <w:szCs w:val="28"/>
+        </w:rPr>
+        <w:t>type f/d – Represents whether it is a file/directory</w:t>
+      </w:r>
+      <w:r>
+        <w:rPr>
+          <w:rFonts w:ascii="Times New Roman" w:hAnsi="Times New Roman" w:cs="Times New Roman"/>
+          <w:sz w:val="28"/>
+          <w:szCs w:val="28"/>
+        </w:rPr>
+        <w:t>.</w:t>
+      </w:r>
+    </w:p>
+    <w:p>
+      <w:pPr>
+        <w:pStyle w:val="ListParagraph"/>
+        <w:rPr>
+          <w:rFonts w:ascii="Times New Roman" w:hAnsi="Times New Roman" w:cs="Times New Roman"/>
+          <w:sz w:val="28"/>
+          <w:szCs w:val="28"/>
+        </w:rPr>
+      </w:pPr>
+      <w:r>
+        <w:rPr>
+          <w:rFonts w:ascii="Times New Roman" w:hAnsi="Times New Roman" w:cs="Times New Roman"/>
+          <w:sz w:val="28"/>
+          <w:szCs w:val="28"/>
+        </w:rPr>
+        <w:t>-</w:t>
+      </w:r>
+      <w:proofErr w:type="spellStart"/>
+      <w:r>
+        <w:rPr>
+          <w:rFonts w:ascii="Times New Roman" w:hAnsi="Times New Roman" w:cs="Times New Roman"/>
+          <w:sz w:val="28"/>
+          <w:szCs w:val="28"/>
+        </w:rPr>
+        <w:t>iname</w:t>
+      </w:r>
+      <w:proofErr w:type="spellEnd"/>
+      <w:r>
+        <w:rPr>
+          <w:rFonts w:ascii="Times New Roman" w:hAnsi="Times New Roman" w:cs="Times New Roman"/>
+          <w:sz w:val="28"/>
+          <w:szCs w:val="28"/>
+        </w:rPr>
+        <w:t xml:space="preserve"> – Represents ignore case-sensitive.</w:t>
+      </w:r>
+    </w:p>
+    <w:p>
+      <w:pPr>
+        <w:pStyle w:val="ListParagraph"/>
+        <w:rPr>
+          <w:rFonts w:ascii="Times New Roman" w:hAnsi="Times New Roman" w:cs="Times New Roman"/>
+          <w:sz w:val="28"/>
+          <w:szCs w:val="28"/>
+        </w:rPr>
+      </w:pPr>
+      <w:proofErr w:type="gramStart"/>
+      <w:r>
+        <w:rPr>
+          <w:rFonts w:ascii="Times New Roman" w:hAnsi="Times New Roman" w:cs="Times New Roman"/>
+          <w:sz w:val="28"/>
+          <w:szCs w:val="28"/>
+        </w:rPr>
+        <w:t>find .</w:t>
+      </w:r>
+      <w:proofErr w:type="gramEnd"/>
+      <w:r>
+        <w:rPr>
+          <w:rFonts w:ascii="Times New Roman" w:hAnsi="Times New Roman" w:cs="Times New Roman"/>
+          <w:sz w:val="28"/>
+          <w:szCs w:val="28"/>
+        </w:rPr>
+        <w:t xml:space="preserve"> -type f -name “</w:t>
+      </w:r>
+      <w:r>
+        <w:rPr>
+          <w:rFonts w:ascii="Times New Roman" w:hAnsi="Times New Roman" w:cs="Times New Roman"/>
+          <w:sz w:val="28"/>
+          <w:szCs w:val="28"/>
+        </w:rPr>
+        <w:t>file</w:t>
+      </w:r>
+      <w:r>
+        <w:rPr>
+          <w:rFonts w:ascii="Times New Roman" w:hAnsi="Times New Roman" w:cs="Times New Roman"/>
+          <w:sz w:val="28"/>
+          <w:szCs w:val="28"/>
+        </w:rPr>
+        <w:t xml:space="preserve"> </w:t>
+      </w:r>
+      <w:r>
+        <w:rPr>
+          <w:rFonts w:ascii="Times New Roman" w:hAnsi="Times New Roman" w:cs="Times New Roman"/>
+          <w:sz w:val="28"/>
+          <w:szCs w:val="28"/>
+        </w:rPr>
+        <w:t>extension</w:t>
+      </w:r>
+      <w:r>
+        <w:rPr>
+          <w:rFonts w:ascii="Times New Roman" w:hAnsi="Times New Roman" w:cs="Times New Roman"/>
+          <w:sz w:val="28"/>
+          <w:szCs w:val="28"/>
+        </w:rPr>
+        <w:t>”</w:t>
+      </w:r>
+      <w:r>
+        <w:rPr>
+          <w:rFonts w:ascii="Times New Roman" w:hAnsi="Times New Roman" w:cs="Times New Roman"/>
+          <w:sz w:val="28"/>
+          <w:szCs w:val="28"/>
+        </w:rPr>
+        <w:t xml:space="preserve"> – To find the file with </w:t>
+      </w:r>
+      <w:proofErr w:type="gramStart"/>
+      <w:r>
+        <w:rPr>
+          <w:rFonts w:ascii="Times New Roman" w:hAnsi="Times New Roman" w:cs="Times New Roman"/>
+          <w:sz w:val="28"/>
+          <w:szCs w:val="28"/>
+        </w:rPr>
+        <w:t>particular extension</w:t>
+      </w:r>
+      <w:proofErr w:type="gramEnd"/>
+      <w:r>
+        <w:rPr>
+          <w:rFonts w:ascii="Times New Roman" w:hAnsi="Times New Roman" w:cs="Times New Roman"/>
+          <w:sz w:val="28"/>
+          <w:szCs w:val="28"/>
+        </w:rPr>
+        <w:t>(case-sensitive).</w:t>
+      </w:r>
+    </w:p>
+    <w:p>
+      <w:pPr>
+        <w:pStyle w:val="ListParagraph"/>
+        <w:rPr>
+          <w:rFonts w:ascii="Times New Roman" w:hAnsi="Times New Roman" w:cs="Times New Roman"/>
+          <w:sz w:val="28"/>
+          <w:szCs w:val="28"/>
+        </w:rPr>
+      </w:pPr>
+      <w:proofErr w:type="gramStart"/>
+      <w:r>
+        <w:rPr>
+          <w:rFonts w:ascii="Times New Roman" w:hAnsi="Times New Roman" w:cs="Times New Roman"/>
+          <w:sz w:val="28"/>
+          <w:szCs w:val="28"/>
+        </w:rPr>
+        <w:t>find .</w:t>
+      </w:r>
+      <w:proofErr w:type="gramEnd"/>
+      <w:r>
+        <w:rPr>
+          <w:rFonts w:ascii="Times New Roman" w:hAnsi="Times New Roman" w:cs="Times New Roman"/>
+          <w:sz w:val="28"/>
+          <w:szCs w:val="28"/>
+        </w:rPr>
+        <w:t xml:space="preserve"> -type f -</w:t>
+      </w:r>
+      <w:proofErr w:type="spellStart"/>
+      <w:r>
+        <w:rPr>
+          <w:rFonts w:ascii="Times New Roman" w:hAnsi="Times New Roman" w:cs="Times New Roman"/>
+          <w:sz w:val="28"/>
+          <w:szCs w:val="28"/>
+        </w:rPr>
+        <w:t>i</w:t>
+      </w:r>
+      <w:r>
+        <w:rPr>
+          <w:rFonts w:ascii="Times New Roman" w:hAnsi="Times New Roman" w:cs="Times New Roman"/>
+          <w:sz w:val="28"/>
+          <w:szCs w:val="28"/>
+        </w:rPr>
+        <w:t>name</w:t>
+      </w:r>
+      <w:proofErr w:type="spellEnd"/>
+      <w:r>
+        <w:rPr>
+          <w:rFonts w:ascii="Times New Roman" w:hAnsi="Times New Roman" w:cs="Times New Roman"/>
+          <w:sz w:val="28"/>
+          <w:szCs w:val="28"/>
+        </w:rPr>
+        <w:t xml:space="preserve"> “file</w:t>
+      </w:r>
+      <w:r>
+        <w:rPr>
+          <w:rFonts w:ascii="Times New Roman" w:hAnsi="Times New Roman" w:cs="Times New Roman"/>
+          <w:sz w:val="28"/>
+          <w:szCs w:val="28"/>
+        </w:rPr>
+        <w:t xml:space="preserve"> </w:t>
+      </w:r>
+      <w:r>
+        <w:rPr>
+          <w:rFonts w:ascii="Times New Roman" w:hAnsi="Times New Roman" w:cs="Times New Roman"/>
+          <w:sz w:val="28"/>
+          <w:szCs w:val="28"/>
+        </w:rPr>
+        <w:t>extension”</w:t>
+      </w:r>
+      <w:r>
+        <w:rPr>
+          <w:rFonts w:ascii="Times New Roman" w:hAnsi="Times New Roman" w:cs="Times New Roman"/>
+          <w:sz w:val="28"/>
+          <w:szCs w:val="28"/>
+        </w:rPr>
+        <w:t xml:space="preserve"> - </w:t>
+      </w:r>
+      <w:r>
+        <w:rPr>
+          <w:rFonts w:ascii="Times New Roman" w:hAnsi="Times New Roman" w:cs="Times New Roman"/>
+          <w:sz w:val="28"/>
+          <w:szCs w:val="28"/>
+        </w:rPr>
+        <w:t xml:space="preserve">To find the file with particular </w:t>
+      </w:r>
+      <w:proofErr w:type="gramStart"/>
+      <w:r>
+        <w:rPr>
+          <w:rFonts w:ascii="Times New Roman" w:hAnsi="Times New Roman" w:cs="Times New Roman"/>
+          <w:sz w:val="28"/>
+          <w:szCs w:val="28"/>
+        </w:rPr>
+        <w:t>extension(</w:t>
+      </w:r>
+      <w:proofErr w:type="gramEnd"/>
+      <w:r>
+        <w:rPr>
+          <w:rFonts w:ascii="Times New Roman" w:hAnsi="Times New Roman" w:cs="Times New Roman"/>
+          <w:sz w:val="28"/>
+          <w:szCs w:val="28"/>
+        </w:rPr>
+        <w:t xml:space="preserve">ignore </w:t>
+      </w:r>
+      <w:r>
+        <w:rPr>
+          <w:rFonts w:ascii="Times New Roman" w:hAnsi="Times New Roman" w:cs="Times New Roman"/>
+          <w:sz w:val="28"/>
+          <w:szCs w:val="28"/>
+        </w:rPr>
+        <w:t>case-sensitive).</w:t>
+      </w:r>
+    </w:p>
+    <w:p>
+      <w:pPr>
+        <w:pStyle w:val="ListParagraph"/>
+        <w:rPr>
+          <w:rFonts w:ascii="Times New Roman" w:hAnsi="Times New Roman" w:cs="Times New Roman"/>
+          <w:sz w:val="28"/>
+          <w:szCs w:val="28"/>
+        </w:rPr>
+      </w:pPr>
+      <w:proofErr w:type="gramStart"/>
+      <w:r>
+        <w:rPr>
+          <w:rFonts w:ascii="Times New Roman" w:hAnsi="Times New Roman" w:cs="Times New Roman"/>
+          <w:sz w:val="28"/>
+          <w:szCs w:val="28"/>
+        </w:rPr>
+        <w:t>find .</w:t>
+      </w:r>
+      <w:proofErr w:type="gramEnd"/>
+      <w:r>
+        <w:rPr>
+          <w:rFonts w:ascii="Times New Roman" w:hAnsi="Times New Roman" w:cs="Times New Roman"/>
+          <w:sz w:val="28"/>
+          <w:szCs w:val="28"/>
+        </w:rPr>
+        <w:t xml:space="preserve"> -type f -</w:t>
+      </w:r>
+      <w:proofErr w:type="spellStart"/>
+      <w:r>
+        <w:rPr>
+          <w:rFonts w:ascii="Times New Roman" w:hAnsi="Times New Roman" w:cs="Times New Roman"/>
+          <w:sz w:val="28"/>
+          <w:szCs w:val="28"/>
+        </w:rPr>
+        <w:t>iname</w:t>
+      </w:r>
+      <w:proofErr w:type="spellEnd"/>
+      <w:r>
+        <w:rPr>
+          <w:rFonts w:ascii="Times New Roman" w:hAnsi="Times New Roman" w:cs="Times New Roman"/>
+          <w:sz w:val="28"/>
+          <w:szCs w:val="28"/>
+        </w:rPr>
+        <w:t xml:space="preserve"> “file</w:t>
+      </w:r>
+      <w:r>
+        <w:rPr>
+          <w:rFonts w:ascii="Times New Roman" w:hAnsi="Times New Roman" w:cs="Times New Roman"/>
+          <w:sz w:val="28"/>
+          <w:szCs w:val="28"/>
+        </w:rPr>
+        <w:t>name*</w:t>
+      </w:r>
+      <w:r>
+        <w:rPr>
+          <w:rFonts w:ascii="Times New Roman" w:hAnsi="Times New Roman" w:cs="Times New Roman"/>
+          <w:sz w:val="28"/>
+          <w:szCs w:val="28"/>
+        </w:rPr>
+        <w:t>”</w:t>
+      </w:r>
+      <w:r>
+        <w:rPr>
+          <w:rFonts w:ascii="Times New Roman" w:hAnsi="Times New Roman" w:cs="Times New Roman"/>
+          <w:sz w:val="28"/>
+          <w:szCs w:val="28"/>
+        </w:rPr>
+        <w:t xml:space="preserve"> – To find all the files with that </w:t>
+      </w:r>
+      <w:proofErr w:type="gramStart"/>
+      <w:r>
+        <w:rPr>
+          <w:rFonts w:ascii="Times New Roman" w:hAnsi="Times New Roman" w:cs="Times New Roman"/>
+          <w:sz w:val="28"/>
+          <w:szCs w:val="28"/>
+        </w:rPr>
+        <w:t>particular filename</w:t>
+      </w:r>
+      <w:proofErr w:type="gramEnd"/>
+      <w:r>
+        <w:rPr>
+          <w:rFonts w:ascii="Times New Roman" w:hAnsi="Times New Roman" w:cs="Times New Roman"/>
+          <w:sz w:val="28"/>
+          <w:szCs w:val="28"/>
+        </w:rPr>
+        <w:t>.</w:t>
+      </w:r>
+    </w:p>
+    <w:p>
+      <w:pPr>
+        <w:pStyle w:val="ListParagraph"/>
+        <w:rPr>
+          <w:rFonts w:ascii="Times New Roman" w:hAnsi="Times New Roman" w:cs="Times New Roman"/>
+          <w:sz w:val="28"/>
+          <w:szCs w:val="28"/>
+        </w:rPr>
+      </w:pPr>
+      <w:r>
+        <w:rPr>
+          <w:rFonts w:ascii="Times New Roman" w:hAnsi="Times New Roman" w:cs="Times New Roman"/>
+          <w:sz w:val="28"/>
+          <w:szCs w:val="28"/>
+        </w:rPr>
+        <w:t>find /</w:t>
+      </w:r>
+      <w:proofErr w:type="spellStart"/>
+      <w:r>
+        <w:rPr>
+          <w:rFonts w:ascii="Times New Roman" w:hAnsi="Times New Roman" w:cs="Times New Roman"/>
+          <w:sz w:val="28"/>
+          <w:szCs w:val="28"/>
+        </w:rPr>
+        <w:t>etc</w:t>
+      </w:r>
+      <w:proofErr w:type="spellEnd"/>
+      <w:r>
+        <w:rPr>
+          <w:rFonts w:ascii="Times New Roman" w:hAnsi="Times New Roman" w:cs="Times New Roman"/>
+          <w:sz w:val="28"/>
+          <w:szCs w:val="28"/>
+        </w:rPr>
+        <w:t xml:space="preserve"> -type f -</w:t>
+      </w:r>
+      <w:proofErr w:type="spellStart"/>
+      <w:r>
+        <w:rPr>
+          <w:rFonts w:ascii="Times New Roman" w:hAnsi="Times New Roman" w:cs="Times New Roman"/>
+          <w:sz w:val="28"/>
+          <w:szCs w:val="28"/>
+        </w:rPr>
+        <w:t>iname</w:t>
+      </w:r>
+      <w:proofErr w:type="spellEnd"/>
+      <w:r>
+        <w:rPr>
+          <w:rFonts w:ascii="Times New Roman" w:hAnsi="Times New Roman" w:cs="Times New Roman"/>
+          <w:sz w:val="28"/>
+          <w:szCs w:val="28"/>
+        </w:rPr>
+        <w:t xml:space="preserve"> “*conf” – To find all files of certain type i.e., config files in /</w:t>
+      </w:r>
+      <w:proofErr w:type="spellStart"/>
+      <w:r>
+        <w:rPr>
+          <w:rFonts w:ascii="Times New Roman" w:hAnsi="Times New Roman" w:cs="Times New Roman"/>
+          <w:sz w:val="28"/>
+          <w:szCs w:val="28"/>
+        </w:rPr>
+        <w:t>etc</w:t>
+      </w:r>
+      <w:proofErr w:type="spellEnd"/>
+      <w:r>
+        <w:rPr>
+          <w:rFonts w:ascii="Times New Roman" w:hAnsi="Times New Roman" w:cs="Times New Roman"/>
+          <w:sz w:val="28"/>
+          <w:szCs w:val="28"/>
+        </w:rPr>
+        <w:t xml:space="preserve"> folder.</w:t>
+      </w:r>
+    </w:p>
+    <w:p>
+      <w:pPr>
+        <w:pStyle w:val="ListParagraph"/>
+        <w:rPr>
+          <w:rFonts w:ascii="Times New Roman" w:hAnsi="Times New Roman" w:cs="Times New Roman"/>
+          <w:sz w:val="28"/>
+          <w:szCs w:val="28"/>
+        </w:rPr>
+      </w:pPr>
+      <w:proofErr w:type="gramStart"/>
+      <w:r>
+        <w:rPr>
+          <w:rFonts w:ascii="Times New Roman" w:hAnsi="Times New Roman" w:cs="Times New Roman"/>
+          <w:sz w:val="28"/>
+          <w:szCs w:val="28"/>
+        </w:rPr>
+        <w:t xml:space="preserve">find </w:t>
+      </w:r>
+      <w:r>
+        <w:rPr>
+          <w:rFonts w:ascii="Times New Roman" w:hAnsi="Times New Roman" w:cs="Times New Roman"/>
+          <w:sz w:val="28"/>
+          <w:szCs w:val="28"/>
+        </w:rPr>
+        <w:t>.</w:t>
+      </w:r>
+      <w:proofErr w:type="gramEnd"/>
+      <w:r>
+        <w:rPr>
+          <w:rFonts w:ascii="Times New Roman" w:hAnsi="Times New Roman" w:cs="Times New Roman"/>
+          <w:sz w:val="28"/>
+          <w:szCs w:val="28"/>
+        </w:rPr>
+        <w:t xml:space="preserve"> -type f -perm 0664 – To find the files with the 0664 permissions.</w:t>
+      </w:r>
+      <w:r>
+        <w:rPr>
+          <w:rFonts w:ascii="Times New Roman" w:hAnsi="Times New Roman" w:cs="Times New Roman"/>
+          <w:sz w:val="28"/>
+          <w:szCs w:val="28"/>
+        </w:rPr>
+        <w:t>gr</w:t>
+      </w:r>
+    </w:p>
+    <w:p>
+      <w:pPr>
+        <w:pStyle w:val="ListParagraph"/>
+        <w:rPr>
+          <w:rFonts w:ascii="Times New Roman" w:hAnsi="Times New Roman" w:cs="Times New Roman"/>
+          <w:b/>
+          <w:sz w:val="32"/>
+          <w:szCs w:val="32"/>
+        </w:rPr>
+      </w:pPr>
+      <w:r>
+        <w:rPr>
+          <w:rFonts w:ascii="Times New Roman" w:hAnsi="Times New Roman" w:cs="Times New Roman"/>
+          <w:b/>
+          <w:sz w:val="32"/>
+          <w:szCs w:val="32"/>
+        </w:rPr>
+        <w:t xml:space="preserve">grep </w:t>
+      </w:r>
+    </w:p>
+    <w:p>
+      <w:pPr>
+        <w:pStyle w:val="ListParagraph"/>
+        <w:rPr>
+          <w:rFonts w:ascii="Times New Roman" w:hAnsi="Times New Roman" w:cs="Times New Roman"/>
+          <w:sz w:val="28"/>
+          <w:szCs w:val="28"/>
+        </w:rPr>
+      </w:pPr>
+      <w:r>
+        <w:rPr>
+          <w:rFonts w:ascii="Times New Roman" w:hAnsi="Times New Roman" w:cs="Times New Roman"/>
+          <w:sz w:val="28"/>
+          <w:szCs w:val="28"/>
+        </w:rPr>
+        <w:lastRenderedPageBreak/>
+        <w:t>U</w:t>
+      </w:r>
+      <w:r>
+        <w:rPr>
+          <w:rFonts w:ascii="Times New Roman" w:hAnsi="Times New Roman" w:cs="Times New Roman"/>
+          <w:sz w:val="28"/>
+          <w:szCs w:val="28"/>
+        </w:rPr>
+        <w:t>sed to search text or searches the given file for lines containing a match to the given strings or words. By default, grep displays the matching lines.</w:t>
+      </w:r>
+    </w:p>
+    <w:p>
+      <w:pPr>
+        <w:pStyle w:val="ListParagraph"/>
+        <w:rPr>
+          <w:rFonts w:ascii="Times New Roman" w:hAnsi="Times New Roman" w:cs="Times New Roman"/>
+          <w:sz w:val="28"/>
+          <w:szCs w:val="28"/>
+        </w:rPr>
+      </w:pPr>
+      <w:r>
+        <w:rPr>
+          <w:rFonts w:ascii="Times New Roman" w:hAnsi="Times New Roman" w:cs="Times New Roman"/>
+          <w:sz w:val="28"/>
+          <w:szCs w:val="28"/>
+        </w:rPr>
+        <w:t>grep “Word</w:t>
+      </w:r>
+      <w:proofErr w:type="gramStart"/>
+      <w:r>
+        <w:rPr>
+          <w:rFonts w:ascii="Times New Roman" w:hAnsi="Times New Roman" w:cs="Times New Roman"/>
+          <w:sz w:val="28"/>
+          <w:szCs w:val="28"/>
+        </w:rPr>
+        <w:t>” .</w:t>
+      </w:r>
+      <w:proofErr w:type="gramEnd"/>
+      <w:r>
+        <w:rPr>
+          <w:rFonts w:ascii="Times New Roman" w:hAnsi="Times New Roman" w:cs="Times New Roman"/>
+          <w:sz w:val="28"/>
+          <w:szCs w:val="28"/>
+        </w:rPr>
+        <w:t>/* - Searches for a particular word in all the files in current working directory.</w:t>
+      </w:r>
+    </w:p>
+    <w:p>
+      <w:pPr>
+        <w:pStyle w:val="ListParagraph"/>
+        <w:rPr>
+          <w:rFonts w:ascii="Times New Roman" w:hAnsi="Times New Roman" w:cs="Times New Roman"/>
+          <w:sz w:val="28"/>
+          <w:szCs w:val="28"/>
+        </w:rPr>
+      </w:pPr>
+      <w:r>
+        <w:rPr>
+          <w:rFonts w:ascii="Times New Roman" w:hAnsi="Times New Roman" w:cs="Times New Roman"/>
+          <w:sz w:val="28"/>
+          <w:szCs w:val="28"/>
+        </w:rPr>
+        <w:t xml:space="preserve">grep </w:t>
+      </w:r>
+      <w:r>
+        <w:rPr>
+          <w:rFonts w:ascii="Times New Roman" w:hAnsi="Times New Roman" w:cs="Times New Roman"/>
+          <w:sz w:val="28"/>
+          <w:szCs w:val="28"/>
+        </w:rPr>
+        <w:t>-i “word</w:t>
+      </w:r>
+      <w:proofErr w:type="gramStart"/>
+      <w:r>
+        <w:rPr>
+          <w:rFonts w:ascii="Times New Roman" w:hAnsi="Times New Roman" w:cs="Times New Roman"/>
+          <w:sz w:val="28"/>
+          <w:szCs w:val="28"/>
+        </w:rPr>
+        <w:t>”./</w:t>
+      </w:r>
+      <w:proofErr w:type="gramEnd"/>
+      <w:r>
+        <w:rPr>
+          <w:rFonts w:ascii="Times New Roman" w:hAnsi="Times New Roman" w:cs="Times New Roman"/>
+          <w:sz w:val="28"/>
+          <w:szCs w:val="28"/>
+        </w:rPr>
+        <w:t>* - ignore case sensitive along with above command.</w:t>
+      </w:r>
+    </w:p>
+    <w:p>
+      <w:pPr>
+        <w:pStyle w:val="ListParagraph"/>
+        <w:rPr>
+          <w:rFonts w:ascii="Times New Roman" w:hAnsi="Times New Roman" w:cs="Times New Roman"/>
+          <w:sz w:val="28"/>
+          <w:szCs w:val="28"/>
+        </w:rPr>
+      </w:pPr>
+      <w:r>
+        <w:rPr>
+          <w:rFonts w:ascii="Times New Roman" w:hAnsi="Times New Roman" w:cs="Times New Roman"/>
+          <w:sz w:val="28"/>
+          <w:szCs w:val="28"/>
+        </w:rPr>
+        <w:t>grep -n -</w:t>
+      </w:r>
+      <w:proofErr w:type="spellStart"/>
+      <w:r>
+        <w:rPr>
+          <w:rFonts w:ascii="Times New Roman" w:hAnsi="Times New Roman" w:cs="Times New Roman"/>
+          <w:sz w:val="28"/>
+          <w:szCs w:val="28"/>
+        </w:rPr>
+        <w:t>i</w:t>
+      </w:r>
+      <w:proofErr w:type="spellEnd"/>
+      <w:r>
+        <w:rPr>
+          <w:rFonts w:ascii="Times New Roman" w:hAnsi="Times New Roman" w:cs="Times New Roman"/>
+          <w:sz w:val="28"/>
+          <w:szCs w:val="28"/>
+        </w:rPr>
+        <w:t xml:space="preserve"> “</w:t>
+      </w:r>
+      <w:proofErr w:type="gramStart"/>
+      <w:r>
+        <w:rPr>
+          <w:rFonts w:ascii="Times New Roman" w:hAnsi="Times New Roman" w:cs="Times New Roman"/>
+          <w:sz w:val="28"/>
+          <w:szCs w:val="28"/>
+        </w:rPr>
+        <w:t>” .</w:t>
+      </w:r>
+      <w:proofErr w:type="gramEnd"/>
+      <w:r>
+        <w:rPr>
+          <w:rFonts w:ascii="Times New Roman" w:hAnsi="Times New Roman" w:cs="Times New Roman"/>
+          <w:sz w:val="28"/>
+          <w:szCs w:val="28"/>
+        </w:rPr>
+        <w:t xml:space="preserve">/* - </w:t>
+      </w:r>
+      <w:r>
+        <w:rPr>
+          <w:rFonts w:ascii="Times New Roman" w:hAnsi="Times New Roman" w:cs="Times New Roman"/>
+          <w:sz w:val="28"/>
+          <w:szCs w:val="28"/>
+        </w:rPr>
+        <w:t>Display</w:t>
+      </w:r>
+      <w:r>
+        <w:rPr>
+          <w:rFonts w:ascii="Times New Roman" w:hAnsi="Times New Roman" w:cs="Times New Roman"/>
+          <w:sz w:val="28"/>
+          <w:szCs w:val="28"/>
+        </w:rPr>
+        <w:t>s</w:t>
+      </w:r>
+      <w:r>
+        <w:rPr>
+          <w:rFonts w:ascii="Times New Roman" w:hAnsi="Times New Roman" w:cs="Times New Roman"/>
+          <w:sz w:val="28"/>
+          <w:szCs w:val="28"/>
+        </w:rPr>
+        <w:t xml:space="preserve"> the matched lines and their line numbers.</w:t>
+      </w:r>
+    </w:p>
+    <w:p>
+      <w:pPr>
+        <w:pStyle w:val="ListParagraph"/>
+        <w:rPr>
+          <w:rFonts w:ascii="Times New Roman" w:hAnsi="Times New Roman" w:cs="Times New Roman"/>
+          <w:sz w:val="28"/>
+          <w:szCs w:val="28"/>
+        </w:rPr>
+      </w:pPr>
+    </w:p>
+    <w:p>
+      <w:pPr>
+        <w:pStyle w:val="ListParagraph"/>
+        <w:rPr>
+          <w:rFonts w:ascii="Times New Roman" w:hAnsi="Times New Roman" w:cs="Times New Roman"/>
+          <w:sz w:val="28"/>
+          <w:szCs w:val="28"/>
+        </w:rPr>
+      </w:pPr>
+      <w:r>
+        <w:rPr>
+          <w:rFonts w:ascii="Times New Roman" w:hAnsi="Times New Roman" w:cs="Times New Roman"/>
+          <w:sz w:val="28"/>
+          <w:szCs w:val="28"/>
+        </w:rPr>
+        <w:t>grep [options] pattern [files]</w:t>
+      </w:r>
+    </w:p>
+    <w:p>
+      <w:pPr>
+        <w:pStyle w:val="ListParagraph"/>
+        <w:rPr>
+          <w:rFonts w:ascii="Times New Roman" w:hAnsi="Times New Roman" w:cs="Times New Roman"/>
+          <w:b/>
+          <w:sz w:val="28"/>
+          <w:szCs w:val="28"/>
+        </w:rPr>
+      </w:pPr>
+      <w:r>
+        <w:rPr>
+          <w:rFonts w:ascii="Times New Roman" w:hAnsi="Times New Roman" w:cs="Times New Roman"/>
+          <w:b/>
+          <w:sz w:val="28"/>
+          <w:szCs w:val="28"/>
+        </w:rPr>
+        <w:t>Options Description</w:t>
+      </w:r>
+    </w:p>
+    <w:p>
+      <w:pPr>
+        <w:pStyle w:val="ListParagraph"/>
+        <w:rPr>
+          <w:rFonts w:ascii="Times New Roman" w:hAnsi="Times New Roman" w:cs="Times New Roman"/>
+          <w:sz w:val="28"/>
+          <w:szCs w:val="28"/>
+        </w:rPr>
+      </w:pPr>
+      <w:r>
+        <w:rPr>
+          <w:rFonts w:ascii="Times New Roman" w:hAnsi="Times New Roman" w:cs="Times New Roman"/>
+          <w:sz w:val="28"/>
+          <w:szCs w:val="28"/>
+        </w:rPr>
+        <w:t>-</w:t>
+      </w:r>
+      <w:proofErr w:type="gramStart"/>
+      <w:r>
+        <w:rPr>
+          <w:rFonts w:ascii="Times New Roman" w:hAnsi="Times New Roman" w:cs="Times New Roman"/>
+          <w:sz w:val="28"/>
+          <w:szCs w:val="28"/>
+        </w:rPr>
+        <w:t>c :</w:t>
+      </w:r>
+      <w:proofErr w:type="gramEnd"/>
+      <w:r>
+        <w:rPr>
+          <w:rFonts w:ascii="Times New Roman" w:hAnsi="Times New Roman" w:cs="Times New Roman"/>
+          <w:sz w:val="28"/>
+          <w:szCs w:val="28"/>
+        </w:rPr>
+        <w:t xml:space="preserve"> This prints only a count of the lines that match a pattern</w:t>
+      </w:r>
+    </w:p>
+    <w:p>
+      <w:pPr>
+        <w:pStyle w:val="ListParagraph"/>
+        <w:rPr>
+          <w:rFonts w:ascii="Times New Roman" w:hAnsi="Times New Roman" w:cs="Times New Roman"/>
+          <w:sz w:val="28"/>
+          <w:szCs w:val="28"/>
+        </w:rPr>
+      </w:pPr>
+      <w:r>
+        <w:rPr>
+          <w:rFonts w:ascii="Times New Roman" w:hAnsi="Times New Roman" w:cs="Times New Roman"/>
+          <w:sz w:val="28"/>
+          <w:szCs w:val="28"/>
+        </w:rPr>
+        <w:t>-</w:t>
+      </w:r>
+      <w:proofErr w:type="gramStart"/>
+      <w:r>
+        <w:rPr>
+          <w:rFonts w:ascii="Times New Roman" w:hAnsi="Times New Roman" w:cs="Times New Roman"/>
+          <w:sz w:val="28"/>
+          <w:szCs w:val="28"/>
+        </w:rPr>
+        <w:t>h :</w:t>
+      </w:r>
+      <w:proofErr w:type="gramEnd"/>
+      <w:r>
+        <w:rPr>
+          <w:rFonts w:ascii="Times New Roman" w:hAnsi="Times New Roman" w:cs="Times New Roman"/>
+          <w:sz w:val="28"/>
+          <w:szCs w:val="28"/>
+        </w:rPr>
+        <w:t xml:space="preserve"> Display the matched lines, but do not display the filenames.</w:t>
+      </w:r>
+    </w:p>
+    <w:p>
+      <w:pPr>
+        <w:pStyle w:val="ListParagraph"/>
+        <w:rPr>
+          <w:rFonts w:ascii="Times New Roman" w:hAnsi="Times New Roman" w:cs="Times New Roman"/>
+          <w:sz w:val="28"/>
+          <w:szCs w:val="28"/>
+        </w:rPr>
+      </w:pPr>
+      <w:r>
+        <w:rPr>
+          <w:rFonts w:ascii="Times New Roman" w:hAnsi="Times New Roman" w:cs="Times New Roman"/>
+          <w:sz w:val="28"/>
+          <w:szCs w:val="28"/>
+        </w:rPr>
+        <w:t>-</w:t>
+      </w:r>
+      <w:proofErr w:type="spellStart"/>
+      <w:proofErr w:type="gramStart"/>
+      <w:r>
+        <w:rPr>
+          <w:rFonts w:ascii="Times New Roman" w:hAnsi="Times New Roman" w:cs="Times New Roman"/>
+          <w:sz w:val="28"/>
+          <w:szCs w:val="28"/>
+        </w:rPr>
+        <w:t>i</w:t>
+      </w:r>
+      <w:proofErr w:type="spellEnd"/>
+      <w:r>
+        <w:rPr>
+          <w:rFonts w:ascii="Times New Roman" w:hAnsi="Times New Roman" w:cs="Times New Roman"/>
+          <w:sz w:val="28"/>
+          <w:szCs w:val="28"/>
+        </w:rPr>
+        <w:t xml:space="preserve"> :</w:t>
+      </w:r>
+      <w:proofErr w:type="gramEnd"/>
+      <w:r>
+        <w:rPr>
+          <w:rFonts w:ascii="Times New Roman" w:hAnsi="Times New Roman" w:cs="Times New Roman"/>
+          <w:sz w:val="28"/>
+          <w:szCs w:val="28"/>
+        </w:rPr>
+        <w:t xml:space="preserve"> Ignores, case for matching</w:t>
+      </w:r>
+    </w:p>
+    <w:p>
+      <w:pPr>
+        <w:pStyle w:val="ListParagraph"/>
+        <w:rPr>
+          <w:rFonts w:ascii="Times New Roman" w:hAnsi="Times New Roman" w:cs="Times New Roman"/>
+          <w:sz w:val="28"/>
+          <w:szCs w:val="28"/>
+        </w:rPr>
+      </w:pPr>
+      <w:r>
+        <w:rPr>
+          <w:rFonts w:ascii="Times New Roman" w:hAnsi="Times New Roman" w:cs="Times New Roman"/>
+          <w:sz w:val="28"/>
+          <w:szCs w:val="28"/>
+        </w:rPr>
+        <w:t>-</w:t>
+      </w:r>
+      <w:proofErr w:type="gramStart"/>
+      <w:r>
+        <w:rPr>
+          <w:rFonts w:ascii="Times New Roman" w:hAnsi="Times New Roman" w:cs="Times New Roman"/>
+          <w:sz w:val="28"/>
+          <w:szCs w:val="28"/>
+        </w:rPr>
+        <w:t>l :</w:t>
+      </w:r>
+      <w:proofErr w:type="gramEnd"/>
+      <w:r>
+        <w:rPr>
+          <w:rFonts w:ascii="Times New Roman" w:hAnsi="Times New Roman" w:cs="Times New Roman"/>
+          <w:sz w:val="28"/>
+          <w:szCs w:val="28"/>
+        </w:rPr>
+        <w:t xml:space="preserve"> Displays list of a filenames only.</w:t>
+      </w:r>
+    </w:p>
+    <w:p>
+      <w:pPr>
+        <w:pStyle w:val="ListParagraph"/>
+        <w:rPr>
+          <w:rFonts w:ascii="Times New Roman" w:hAnsi="Times New Roman" w:cs="Times New Roman"/>
+          <w:sz w:val="28"/>
+          <w:szCs w:val="28"/>
+        </w:rPr>
+      </w:pPr>
+      <w:r>
+        <w:rPr>
+          <w:rFonts w:ascii="Times New Roman" w:hAnsi="Times New Roman" w:cs="Times New Roman"/>
+          <w:sz w:val="28"/>
+          <w:szCs w:val="28"/>
+        </w:rPr>
+        <w:t>-</w:t>
+      </w:r>
+      <w:proofErr w:type="gramStart"/>
+      <w:r>
+        <w:rPr>
+          <w:rFonts w:ascii="Times New Roman" w:hAnsi="Times New Roman" w:cs="Times New Roman"/>
+          <w:sz w:val="28"/>
+          <w:szCs w:val="28"/>
+        </w:rPr>
+        <w:t>n :</w:t>
+      </w:r>
+      <w:proofErr w:type="gramEnd"/>
+      <w:r>
+        <w:rPr>
+          <w:rFonts w:ascii="Times New Roman" w:hAnsi="Times New Roman" w:cs="Times New Roman"/>
+          <w:sz w:val="28"/>
+          <w:szCs w:val="28"/>
+        </w:rPr>
+        <w:t xml:space="preserve"> Display the matched lines and their line numbers.</w:t>
+      </w:r>
+    </w:p>
+    <w:p>
+      <w:pPr>
+        <w:pStyle w:val="ListParagraph"/>
+        <w:rPr>
+          <w:rFonts w:ascii="Times New Roman" w:hAnsi="Times New Roman" w:cs="Times New Roman"/>
+          <w:sz w:val="28"/>
+          <w:szCs w:val="28"/>
+        </w:rPr>
+      </w:pPr>
+      <w:r>
+        <w:rPr>
+          <w:rFonts w:ascii="Times New Roman" w:hAnsi="Times New Roman" w:cs="Times New Roman"/>
+          <w:sz w:val="28"/>
+          <w:szCs w:val="28"/>
+        </w:rPr>
+        <w:t>-</w:t>
+      </w:r>
+      <w:proofErr w:type="gramStart"/>
+      <w:r>
+        <w:rPr>
+          <w:rFonts w:ascii="Times New Roman" w:hAnsi="Times New Roman" w:cs="Times New Roman"/>
+          <w:sz w:val="28"/>
+          <w:szCs w:val="28"/>
+        </w:rPr>
+        <w:t>v :</w:t>
+      </w:r>
+      <w:proofErr w:type="gramEnd"/>
+      <w:r>
+        <w:rPr>
+          <w:rFonts w:ascii="Times New Roman" w:hAnsi="Times New Roman" w:cs="Times New Roman"/>
+          <w:sz w:val="28"/>
+          <w:szCs w:val="28"/>
+        </w:rPr>
+        <w:t xml:space="preserve"> This prints out all the lines that do not matches the pattern</w:t>
+      </w:r>
+    </w:p>
+    <w:p>
+      <w:pPr>
+        <w:pStyle w:val="ListParagraph"/>
+        <w:rPr>
+          <w:rFonts w:ascii="Times New Roman" w:hAnsi="Times New Roman" w:cs="Times New Roman"/>
+          <w:sz w:val="28"/>
+          <w:szCs w:val="28"/>
+        </w:rPr>
+      </w:pPr>
+      <w:r>
+        <w:rPr>
+          <w:rFonts w:ascii="Times New Roman" w:hAnsi="Times New Roman" w:cs="Times New Roman"/>
+          <w:sz w:val="28"/>
+          <w:szCs w:val="28"/>
+        </w:rPr>
+        <w:t xml:space="preserve">-e </w:t>
+      </w:r>
+      <w:proofErr w:type="gramStart"/>
+      <w:r>
+        <w:rPr>
+          <w:rFonts w:ascii="Times New Roman" w:hAnsi="Times New Roman" w:cs="Times New Roman"/>
+          <w:sz w:val="28"/>
+          <w:szCs w:val="28"/>
+        </w:rPr>
+        <w:t>exp :</w:t>
+      </w:r>
+      <w:proofErr w:type="gramEnd"/>
+      <w:r>
+        <w:rPr>
+          <w:rFonts w:ascii="Times New Roman" w:hAnsi="Times New Roman" w:cs="Times New Roman"/>
+          <w:sz w:val="28"/>
+          <w:szCs w:val="28"/>
+        </w:rPr>
+        <w:t xml:space="preserve"> Specifies expression with this option. Can use multiple times.</w:t>
+      </w:r>
+    </w:p>
+    <w:p>
+      <w:pPr>
+        <w:pStyle w:val="ListParagraph"/>
+        <w:rPr>
+          <w:rFonts w:ascii="Times New Roman" w:hAnsi="Times New Roman" w:cs="Times New Roman"/>
+          <w:sz w:val="28"/>
+          <w:szCs w:val="28"/>
+        </w:rPr>
+      </w:pPr>
+      <w:r>
+        <w:rPr>
+          <w:rFonts w:ascii="Times New Roman" w:hAnsi="Times New Roman" w:cs="Times New Roman"/>
+          <w:sz w:val="28"/>
+          <w:szCs w:val="28"/>
+        </w:rPr>
+        <w:t xml:space="preserve">-f </w:t>
+      </w:r>
+      <w:proofErr w:type="gramStart"/>
+      <w:r>
+        <w:rPr>
+          <w:rFonts w:ascii="Times New Roman" w:hAnsi="Times New Roman" w:cs="Times New Roman"/>
+          <w:sz w:val="28"/>
+          <w:szCs w:val="28"/>
+        </w:rPr>
+        <w:t>file :</w:t>
+      </w:r>
+      <w:proofErr w:type="gramEnd"/>
+      <w:r>
+        <w:rPr>
+          <w:rFonts w:ascii="Times New Roman" w:hAnsi="Times New Roman" w:cs="Times New Roman"/>
+          <w:sz w:val="28"/>
+          <w:szCs w:val="28"/>
+        </w:rPr>
+        <w:t xml:space="preserve"> Takes patterns from file, one per line.</w:t>
+      </w:r>
+    </w:p>
+    <w:p>
+      <w:pPr>
+        <w:pStyle w:val="ListParagraph"/>
+        <w:rPr>
+          <w:rFonts w:ascii="Times New Roman" w:hAnsi="Times New Roman" w:cs="Times New Roman"/>
+          <w:sz w:val="28"/>
+          <w:szCs w:val="28"/>
+        </w:rPr>
+      </w:pPr>
+      <w:r>
+        <w:rPr>
+          <w:rFonts w:ascii="Times New Roman" w:hAnsi="Times New Roman" w:cs="Times New Roman"/>
+          <w:sz w:val="28"/>
+          <w:szCs w:val="28"/>
+        </w:rPr>
+        <w:t>-</w:t>
+      </w:r>
+      <w:proofErr w:type="gramStart"/>
+      <w:r>
+        <w:rPr>
+          <w:rFonts w:ascii="Times New Roman" w:hAnsi="Times New Roman" w:cs="Times New Roman"/>
+          <w:sz w:val="28"/>
+          <w:szCs w:val="28"/>
+        </w:rPr>
+        <w:t>E :</w:t>
+      </w:r>
+      <w:proofErr w:type="gramEnd"/>
+      <w:r>
+        <w:rPr>
+          <w:rFonts w:ascii="Times New Roman" w:hAnsi="Times New Roman" w:cs="Times New Roman"/>
+          <w:sz w:val="28"/>
+          <w:szCs w:val="28"/>
+        </w:rPr>
+        <w:t xml:space="preserve"> Treats pattern as an extended regular expression (ERE)</w:t>
+      </w:r>
+    </w:p>
+    <w:p>
+      <w:pPr>
+        <w:pStyle w:val="ListParagraph"/>
+        <w:rPr>
+          <w:rFonts w:ascii="Times New Roman" w:hAnsi="Times New Roman" w:cs="Times New Roman"/>
+          <w:sz w:val="28"/>
+          <w:szCs w:val="28"/>
+        </w:rPr>
+      </w:pPr>
+      <w:r>
+        <w:rPr>
+          <w:rFonts w:ascii="Times New Roman" w:hAnsi="Times New Roman" w:cs="Times New Roman"/>
+          <w:sz w:val="28"/>
+          <w:szCs w:val="28"/>
+        </w:rPr>
+        <w:t>-</w:t>
+      </w:r>
+      <w:proofErr w:type="gramStart"/>
+      <w:r>
+        <w:rPr>
+          <w:rFonts w:ascii="Times New Roman" w:hAnsi="Times New Roman" w:cs="Times New Roman"/>
+          <w:sz w:val="28"/>
+          <w:szCs w:val="28"/>
+        </w:rPr>
+        <w:t>w :</w:t>
+      </w:r>
+      <w:proofErr w:type="gramEnd"/>
+      <w:r>
+        <w:rPr>
+          <w:rFonts w:ascii="Times New Roman" w:hAnsi="Times New Roman" w:cs="Times New Roman"/>
+          <w:sz w:val="28"/>
+          <w:szCs w:val="28"/>
+        </w:rPr>
+        <w:t xml:space="preserve"> Match whole word</w:t>
+      </w:r>
+    </w:p>
+    <w:p>
+      <w:pPr>
+        <w:pStyle w:val="ListParagraph"/>
+        <w:rPr>
+          <w:rFonts w:ascii="Times New Roman" w:hAnsi="Times New Roman" w:cs="Times New Roman"/>
+          <w:sz w:val="28"/>
+          <w:szCs w:val="28"/>
+        </w:rPr>
+      </w:pPr>
+      <w:r>
+        <w:rPr>
+          <w:rFonts w:ascii="Times New Roman" w:hAnsi="Times New Roman" w:cs="Times New Roman"/>
+          <w:sz w:val="28"/>
+          <w:szCs w:val="28"/>
+        </w:rPr>
+        <w:t>-</w:t>
+      </w:r>
+      <w:proofErr w:type="gramStart"/>
+      <w:r>
+        <w:rPr>
+          <w:rFonts w:ascii="Times New Roman" w:hAnsi="Times New Roman" w:cs="Times New Roman"/>
+          <w:sz w:val="28"/>
+          <w:szCs w:val="28"/>
+        </w:rPr>
+        <w:t>o :</w:t>
+      </w:r>
+      <w:proofErr w:type="gramEnd"/>
+      <w:r>
+        <w:rPr>
+          <w:rFonts w:ascii="Times New Roman" w:hAnsi="Times New Roman" w:cs="Times New Roman"/>
+          <w:sz w:val="28"/>
+          <w:szCs w:val="28"/>
+        </w:rPr>
+        <w:t xml:space="preserve"> Print only the matched parts of a matching line,</w:t>
+      </w:r>
+      <w:r>
+        <w:rPr>
+          <w:rFonts w:ascii="Times New Roman" w:hAnsi="Times New Roman" w:cs="Times New Roman"/>
+          <w:sz w:val="28"/>
+          <w:szCs w:val="28"/>
+        </w:rPr>
+        <w:t xml:space="preserve"> </w:t>
+      </w:r>
+      <w:r>
+        <w:rPr>
+          <w:rFonts w:ascii="Times New Roman" w:hAnsi="Times New Roman" w:cs="Times New Roman"/>
+          <w:sz w:val="28"/>
+          <w:szCs w:val="28"/>
+        </w:rPr>
+        <w:t>with each such part on a separate output line.</w:t>
+      </w:r>
+    </w:p>
+    <w:p>
+      <w:pPr>
+        <w:pStyle w:val="ListParagraph"/>
+        <w:rPr>
+          <w:rFonts w:ascii="Times New Roman" w:hAnsi="Times New Roman" w:cs="Times New Roman"/>
+          <w:sz w:val="28"/>
+          <w:szCs w:val="28"/>
+        </w:rPr>
+      </w:pPr>
+      <w:proofErr w:type="gramStart"/>
+      <w:r>
+        <w:rPr>
+          <w:rFonts w:ascii="Times New Roman" w:hAnsi="Times New Roman" w:cs="Times New Roman"/>
+          <w:sz w:val="28"/>
+          <w:szCs w:val="28"/>
+        </w:rPr>
+        <w:t>find .</w:t>
+      </w:r>
+      <w:proofErr w:type="gramEnd"/>
+      <w:r>
+        <w:rPr>
+          <w:rFonts w:ascii="Times New Roman" w:hAnsi="Times New Roman" w:cs="Times New Roman"/>
+          <w:sz w:val="28"/>
+          <w:szCs w:val="28"/>
+        </w:rPr>
+        <w:t xml:space="preserve"> -type f -size -10k -</w:t>
+      </w:r>
+      <w:proofErr w:type="spellStart"/>
+      <w:r>
+        <w:rPr>
+          <w:rFonts w:ascii="Times New Roman" w:hAnsi="Times New Roman" w:cs="Times New Roman"/>
+          <w:sz w:val="28"/>
+          <w:szCs w:val="28"/>
+        </w:rPr>
+        <w:t>iname</w:t>
+      </w:r>
+      <w:proofErr w:type="spellEnd"/>
+      <w:r>
+        <w:rPr>
+          <w:rFonts w:ascii="Times New Roman" w:hAnsi="Times New Roman" w:cs="Times New Roman"/>
+          <w:sz w:val="28"/>
+          <w:szCs w:val="28"/>
+        </w:rPr>
+        <w:t xml:space="preserve"> “</w:t>
+      </w:r>
+      <w:proofErr w:type="gramStart"/>
+      <w:r>
+        <w:rPr>
+          <w:rFonts w:ascii="Times New Roman" w:hAnsi="Times New Roman" w:cs="Times New Roman"/>
+          <w:sz w:val="28"/>
+          <w:szCs w:val="28"/>
+        </w:rPr>
+        <w:t>*.</w:t>
+      </w:r>
+      <w:proofErr w:type="spellStart"/>
+      <w:r>
+        <w:rPr>
+          <w:rFonts w:ascii="Times New Roman" w:hAnsi="Times New Roman" w:cs="Times New Roman"/>
+          <w:sz w:val="28"/>
+          <w:szCs w:val="28"/>
+        </w:rPr>
+        <w:t>fileextension</w:t>
+      </w:r>
+      <w:proofErr w:type="spellEnd"/>
+      <w:proofErr w:type="gramEnd"/>
+      <w:r>
+        <w:rPr>
+          <w:rFonts w:ascii="Times New Roman" w:hAnsi="Times New Roman" w:cs="Times New Roman"/>
+          <w:sz w:val="28"/>
+          <w:szCs w:val="28"/>
+        </w:rPr>
+        <w:t>” -exec grep -</w:t>
+      </w:r>
+      <w:proofErr w:type="spellStart"/>
+      <w:r>
+        <w:rPr>
+          <w:rFonts w:ascii="Times New Roman" w:hAnsi="Times New Roman" w:cs="Times New Roman"/>
+          <w:sz w:val="28"/>
+          <w:szCs w:val="28"/>
+        </w:rPr>
+        <w:t>i</w:t>
+      </w:r>
+      <w:proofErr w:type="spellEnd"/>
+      <w:r>
+        <w:rPr>
+          <w:rFonts w:ascii="Times New Roman" w:hAnsi="Times New Roman" w:cs="Times New Roman"/>
+          <w:sz w:val="28"/>
+          <w:szCs w:val="28"/>
+        </w:rPr>
+        <w:t xml:space="preserve"> -n “word” {} + &gt; &lt;filename&gt;</w:t>
+      </w:r>
+    </w:p>
+    <w:p>
+      <w:pPr>
+        <w:pStyle w:val="ListParagraph"/>
+        <w:rPr>
+          <w:rFonts w:ascii="Times New Roman" w:hAnsi="Times New Roman" w:cs="Times New Roman"/>
+          <w:sz w:val="28"/>
+          <w:szCs w:val="28"/>
+        </w:rPr>
+      </w:pPr>
+      <w:r>
+        <w:rPr>
+          <w:rFonts w:ascii="Times New Roman" w:hAnsi="Times New Roman" w:cs="Times New Roman"/>
+          <w:sz w:val="28"/>
+          <w:szCs w:val="28"/>
+        </w:rPr>
+        <w:t xml:space="preserve">finds all files with that extension less than 10k byte which has that </w:t>
+      </w:r>
+      <w:proofErr w:type="gramStart"/>
+      <w:r>
+        <w:rPr>
+          <w:rFonts w:ascii="Times New Roman" w:hAnsi="Times New Roman" w:cs="Times New Roman"/>
+          <w:sz w:val="28"/>
+          <w:szCs w:val="28"/>
+        </w:rPr>
+        <w:t>particular word</w:t>
+      </w:r>
+      <w:proofErr w:type="gramEnd"/>
+      <w:r>
+        <w:rPr>
+          <w:rFonts w:ascii="Times New Roman" w:hAnsi="Times New Roman" w:cs="Times New Roman"/>
+          <w:sz w:val="28"/>
+          <w:szCs w:val="28"/>
+        </w:rPr>
+        <w:t xml:space="preserve"> and end the flag and output that to a file.</w:t>
+      </w:r>
+    </w:p>
+    <w:p>
+      <w:pPr>
+        <w:pStyle w:val="ListParagraph"/>
+        <w:rPr>
+          <w:rFonts w:ascii="Times New Roman" w:hAnsi="Times New Roman" w:cs="Times New Roman"/>
+          <w:sz w:val="28"/>
+          <w:szCs w:val="28"/>
+        </w:rPr>
+      </w:pPr>
+      <w:r>
+        <w:rPr>
+          <w:rFonts w:ascii="Times New Roman" w:hAnsi="Times New Roman" w:cs="Times New Roman"/>
+          <w:sz w:val="28"/>
+          <w:szCs w:val="28"/>
+        </w:rPr>
+        <w:t>But it was not displayed on the screen.</w:t>
+      </w:r>
+    </w:p>
+    <w:p>
+      <w:pPr>
+        <w:pStyle w:val="ListParagraph"/>
+        <w:rPr>
+          <w:rFonts w:ascii="Times New Roman" w:hAnsi="Times New Roman" w:cs="Times New Roman"/>
+          <w:b/>
+          <w:sz w:val="28"/>
+          <w:szCs w:val="28"/>
+        </w:rPr>
+      </w:pPr>
+      <w:r>
+        <w:rPr>
+          <w:rFonts w:ascii="Times New Roman" w:hAnsi="Times New Roman" w:cs="Times New Roman"/>
+          <w:b/>
+          <w:sz w:val="28"/>
+          <w:szCs w:val="28"/>
+        </w:rPr>
+        <w:t>To display the output on the screen directly when the command is executed.</w:t>
+      </w:r>
+    </w:p>
+    <w:p>
+      <w:pPr>
+        <w:pStyle w:val="ListParagraph"/>
+        <w:rPr>
+          <w:rFonts w:ascii="Times New Roman" w:hAnsi="Times New Roman" w:cs="Times New Roman"/>
+          <w:sz w:val="28"/>
+          <w:szCs w:val="28"/>
+        </w:rPr>
+      </w:pPr>
+      <w:r>
+        <w:rPr>
+          <w:rFonts w:ascii="Times New Roman" w:hAnsi="Times New Roman" w:cs="Times New Roman"/>
+          <w:sz w:val="28"/>
+          <w:szCs w:val="28"/>
+        </w:rPr>
+        <w:t xml:space="preserve"> </w:t>
+      </w:r>
+      <w:proofErr w:type="gramStart"/>
+      <w:r>
+        <w:rPr>
+          <w:rFonts w:ascii="Times New Roman" w:hAnsi="Times New Roman" w:cs="Times New Roman"/>
+          <w:sz w:val="28"/>
+          <w:szCs w:val="28"/>
+        </w:rPr>
+        <w:t>find .</w:t>
+      </w:r>
+      <w:proofErr w:type="gramEnd"/>
+      <w:r>
+        <w:rPr>
+          <w:rFonts w:ascii="Times New Roman" w:hAnsi="Times New Roman" w:cs="Times New Roman"/>
+          <w:sz w:val="28"/>
+          <w:szCs w:val="28"/>
+        </w:rPr>
+        <w:t xml:space="preserve"> -type f -size -10k -</w:t>
+      </w:r>
+      <w:proofErr w:type="spellStart"/>
+      <w:r>
+        <w:rPr>
+          <w:rFonts w:ascii="Times New Roman" w:hAnsi="Times New Roman" w:cs="Times New Roman"/>
+          <w:sz w:val="28"/>
+          <w:szCs w:val="28"/>
+        </w:rPr>
+        <w:t>iname</w:t>
+      </w:r>
+      <w:proofErr w:type="spellEnd"/>
+      <w:r>
+        <w:rPr>
+          <w:rFonts w:ascii="Times New Roman" w:hAnsi="Times New Roman" w:cs="Times New Roman"/>
+          <w:sz w:val="28"/>
+          <w:szCs w:val="28"/>
+        </w:rPr>
+        <w:t xml:space="preserve"> “</w:t>
+      </w:r>
+      <w:proofErr w:type="gramStart"/>
+      <w:r>
+        <w:rPr>
+          <w:rFonts w:ascii="Times New Roman" w:hAnsi="Times New Roman" w:cs="Times New Roman"/>
+          <w:sz w:val="28"/>
+          <w:szCs w:val="28"/>
+        </w:rPr>
+        <w:t>*.</w:t>
+      </w:r>
+      <w:proofErr w:type="spellStart"/>
+      <w:r>
+        <w:rPr>
+          <w:rFonts w:ascii="Times New Roman" w:hAnsi="Times New Roman" w:cs="Times New Roman"/>
+          <w:sz w:val="28"/>
+          <w:szCs w:val="28"/>
+        </w:rPr>
+        <w:t>fileextension</w:t>
+      </w:r>
+      <w:proofErr w:type="spellEnd"/>
+      <w:proofErr w:type="gramEnd"/>
+      <w:r>
+        <w:rPr>
+          <w:rFonts w:ascii="Times New Roman" w:hAnsi="Times New Roman" w:cs="Times New Roman"/>
+          <w:sz w:val="28"/>
+          <w:szCs w:val="28"/>
+        </w:rPr>
+        <w:t>” -exec grep -</w:t>
+      </w:r>
+      <w:proofErr w:type="spellStart"/>
+      <w:r>
+        <w:rPr>
+          <w:rFonts w:ascii="Times New Roman" w:hAnsi="Times New Roman" w:cs="Times New Roman"/>
+          <w:sz w:val="28"/>
+          <w:szCs w:val="28"/>
+        </w:rPr>
+        <w:t>i</w:t>
+      </w:r>
+      <w:proofErr w:type="spellEnd"/>
+      <w:r>
+        <w:rPr>
+          <w:rFonts w:ascii="Times New Roman" w:hAnsi="Times New Roman" w:cs="Times New Roman"/>
+          <w:sz w:val="28"/>
+          <w:szCs w:val="28"/>
+        </w:rPr>
+        <w:t xml:space="preserve"> -n “word” {} + </w:t>
+      </w:r>
+      <w:r>
+        <w:rPr>
+          <w:rFonts w:ascii="Times New Roman" w:hAnsi="Times New Roman" w:cs="Times New Roman"/>
+          <w:sz w:val="28"/>
+          <w:szCs w:val="28"/>
+        </w:rPr>
+        <w:t>| tee &lt;filename&gt;</w:t>
+      </w:r>
+    </w:p>
+    <w:p>
+      <w:pPr>
+        <w:pStyle w:val="ListParagraph"/>
+        <w:rPr>
+          <w:rFonts w:ascii="Times New Roman" w:hAnsi="Times New Roman" w:cs="Times New Roman"/>
+          <w:sz w:val="28"/>
+          <w:szCs w:val="28"/>
+        </w:rPr>
+      </w:pPr>
+    </w:p>
+    <w:p>
+      <w:pPr>
+        <w:pStyle w:val="ListParagraph"/>
+        <w:rPr>
+          <w:rFonts w:ascii="Times New Roman" w:hAnsi="Times New Roman" w:cs="Times New Roman"/>
+          <w:b/>
+          <w:sz w:val="28"/>
+          <w:szCs w:val="28"/>
+        </w:rPr>
+      </w:pPr>
+    </w:p>
+    <w:p>
+      <w:pPr>
+        <w:pStyle w:val="ListParagraph"/>
+        <w:rPr>
+          <w:rFonts w:ascii="Times New Roman" w:hAnsi="Times New Roman" w:cs="Times New Roman"/>
+          <w:sz w:val="28"/>
+          <w:szCs w:val="28"/>
+        </w:rPr>
+      </w:pPr>
+      <w:r>
+        <w:rPr>
+          <w:rFonts w:ascii="Times New Roman" w:hAnsi="Times New Roman" w:cs="Times New Roman"/>
+          <w:b/>
+          <w:sz w:val="32"/>
+          <w:szCs w:val="32"/>
+          <w:u w:val="single"/>
+        </w:rPr>
+        <w:t>Process</w:t>
+      </w:r>
+    </w:p>
+    <w:p>
+      <w:pPr>
+        <w:pStyle w:val="ListParagraph"/>
+        <w:rPr>
+          <w:rFonts w:ascii="Times New Roman" w:hAnsi="Times New Roman" w:cs="Times New Roman"/>
+          <w:sz w:val="28"/>
+          <w:szCs w:val="28"/>
+        </w:rPr>
+      </w:pPr>
+      <w:r>
+        <w:rPr>
+          <w:rFonts w:ascii="Times New Roman" w:hAnsi="Times New Roman" w:cs="Times New Roman"/>
+          <w:sz w:val="28"/>
+          <w:szCs w:val="28"/>
+        </w:rPr>
+        <w:t>An application that is running</w:t>
+      </w:r>
+    </w:p>
+    <w:p>
+      <w:pPr>
+        <w:pStyle w:val="ListParagraph"/>
+        <w:rPr>
+          <w:rFonts w:ascii="Times New Roman" w:hAnsi="Times New Roman" w:cs="Times New Roman"/>
+          <w:sz w:val="28"/>
+          <w:szCs w:val="28"/>
+        </w:rPr>
+      </w:pPr>
+      <w:r>
+        <w:rPr>
+          <w:rFonts w:ascii="Times New Roman" w:hAnsi="Times New Roman" w:cs="Times New Roman"/>
+          <w:sz w:val="28"/>
+          <w:szCs w:val="28"/>
+        </w:rPr>
+        <w:t>PID – used to manage the process</w:t>
+      </w:r>
+    </w:p>
+    <w:p>
+      <w:pPr>
+        <w:pStyle w:val="ListParagraph"/>
+        <w:rPr>
+          <w:rFonts w:ascii="Times New Roman" w:hAnsi="Times New Roman" w:cs="Times New Roman"/>
+          <w:sz w:val="28"/>
+          <w:szCs w:val="28"/>
+        </w:rPr>
+      </w:pPr>
+      <w:r>
+        <w:rPr>
+          <w:rFonts w:ascii="Times New Roman" w:hAnsi="Times New Roman" w:cs="Times New Roman"/>
+          <w:sz w:val="28"/>
+          <w:szCs w:val="28"/>
+        </w:rPr>
+        <w:t>User – Who manages the process.</w:t>
+      </w:r>
+    </w:p>
+    <w:p>
+      <w:pPr>
+        <w:pStyle w:val="ListParagraph"/>
+        <w:rPr>
+          <w:rFonts w:ascii="Times New Roman" w:hAnsi="Times New Roman" w:cs="Times New Roman"/>
+          <w:sz w:val="28"/>
+          <w:szCs w:val="28"/>
+        </w:rPr>
+      </w:pPr>
+      <w:proofErr w:type="spellStart"/>
+      <w:r>
+        <w:rPr>
+          <w:rFonts w:ascii="Times New Roman" w:hAnsi="Times New Roman" w:cs="Times New Roman"/>
+          <w:sz w:val="28"/>
+          <w:szCs w:val="28"/>
+        </w:rPr>
+        <w:t>ps</w:t>
+      </w:r>
+      <w:proofErr w:type="spellEnd"/>
+      <w:r>
+        <w:rPr>
+          <w:rFonts w:ascii="Times New Roman" w:hAnsi="Times New Roman" w:cs="Times New Roman"/>
+          <w:sz w:val="28"/>
+          <w:szCs w:val="28"/>
+        </w:rPr>
+        <w:t xml:space="preserve"> aux </w:t>
+      </w:r>
+    </w:p>
+    <w:p>
+      <w:pPr>
+        <w:pStyle w:val="ListParagraph"/>
+        <w:rPr>
+          <w:rFonts w:ascii="Times New Roman" w:hAnsi="Times New Roman" w:cs="Times New Roman"/>
+          <w:sz w:val="28"/>
+          <w:szCs w:val="28"/>
+        </w:rPr>
+      </w:pPr>
+      <w:r>
+        <w:rPr>
+          <w:rFonts w:ascii="Times New Roman" w:hAnsi="Times New Roman" w:cs="Times New Roman"/>
+          <w:sz w:val="28"/>
+          <w:szCs w:val="28"/>
+        </w:rPr>
+        <w:lastRenderedPageBreak/>
+        <w:t>a = show processes for all users</w:t>
+      </w:r>
+    </w:p>
+    <w:p>
+      <w:pPr>
+        <w:pStyle w:val="ListParagraph"/>
+        <w:rPr>
+          <w:rFonts w:ascii="Times New Roman" w:hAnsi="Times New Roman" w:cs="Times New Roman"/>
+          <w:sz w:val="28"/>
+          <w:szCs w:val="28"/>
+        </w:rPr>
+      </w:pPr>
+      <w:r>
+        <w:rPr>
+          <w:rFonts w:ascii="Times New Roman" w:hAnsi="Times New Roman" w:cs="Times New Roman"/>
+          <w:sz w:val="28"/>
+          <w:szCs w:val="28"/>
+        </w:rPr>
+        <w:t>u = display the process's user/owner</w:t>
+      </w:r>
+    </w:p>
+    <w:p>
+      <w:pPr>
+        <w:pStyle w:val="ListParagraph"/>
+        <w:rPr>
+          <w:rFonts w:ascii="Times New Roman" w:hAnsi="Times New Roman" w:cs="Times New Roman"/>
+          <w:sz w:val="28"/>
+          <w:szCs w:val="28"/>
+        </w:rPr>
+      </w:pPr>
+      <w:r>
+        <w:rPr>
+          <w:rFonts w:ascii="Times New Roman" w:hAnsi="Times New Roman" w:cs="Times New Roman"/>
+          <w:sz w:val="28"/>
+          <w:szCs w:val="28"/>
+        </w:rPr>
+        <w:t>x = also show processes not attached to a terminal</w:t>
+      </w:r>
+    </w:p>
+    <w:p>
+      <w:pPr>
+        <w:pStyle w:val="ListParagraph"/>
+        <w:rPr>
+          <w:rFonts w:ascii="Times New Roman" w:hAnsi="Times New Roman" w:cs="Times New Roman"/>
+          <w:sz w:val="28"/>
+          <w:szCs w:val="28"/>
+        </w:rPr>
+      </w:pPr>
+      <w:proofErr w:type="spellStart"/>
+      <w:r>
+        <w:rPr>
+          <w:rFonts w:ascii="Times New Roman" w:hAnsi="Times New Roman" w:cs="Times New Roman"/>
+          <w:sz w:val="28"/>
+          <w:szCs w:val="28"/>
+        </w:rPr>
+        <w:t>pgrep</w:t>
+      </w:r>
+      <w:proofErr w:type="spellEnd"/>
+      <w:r>
+        <w:rPr>
+          <w:rFonts w:ascii="Times New Roman" w:hAnsi="Times New Roman" w:cs="Times New Roman"/>
+          <w:sz w:val="28"/>
+          <w:szCs w:val="28"/>
+        </w:rPr>
+        <w:t xml:space="preserve"> &lt;</w:t>
+      </w:r>
+      <w:proofErr w:type="spellStart"/>
+      <w:r>
+        <w:rPr>
+          <w:rFonts w:ascii="Times New Roman" w:hAnsi="Times New Roman" w:cs="Times New Roman"/>
+          <w:sz w:val="28"/>
+          <w:szCs w:val="28"/>
+        </w:rPr>
+        <w:t>processname</w:t>
+      </w:r>
+      <w:proofErr w:type="spellEnd"/>
+      <w:r>
+        <w:rPr>
+          <w:rFonts w:ascii="Times New Roman" w:hAnsi="Times New Roman" w:cs="Times New Roman"/>
+          <w:sz w:val="28"/>
+          <w:szCs w:val="28"/>
+        </w:rPr>
+        <w:t>&gt; - Displays the process id of the processes.</w:t>
+      </w:r>
+    </w:p>
+    <w:p>
+      <w:pPr>
+        <w:pStyle w:val="ListParagraph"/>
+        <w:rPr>
+          <w:rFonts w:ascii="Times New Roman" w:hAnsi="Times New Roman" w:cs="Times New Roman"/>
+          <w:sz w:val="28"/>
+          <w:szCs w:val="28"/>
+        </w:rPr>
+      </w:pPr>
+      <w:r>
+        <w:rPr>
+          <w:rFonts w:ascii="Times New Roman" w:hAnsi="Times New Roman" w:cs="Times New Roman"/>
+          <w:sz w:val="28"/>
+          <w:szCs w:val="28"/>
+        </w:rPr>
+        <w:t>kill -9</w:t>
+      </w:r>
+      <w:r>
+        <w:rPr>
+          <w:rFonts w:ascii="Times New Roman" w:hAnsi="Times New Roman" w:cs="Times New Roman"/>
+          <w:sz w:val="28"/>
+          <w:szCs w:val="28"/>
+        </w:rPr>
+        <w:t xml:space="preserve"> &lt;</w:t>
+      </w:r>
+      <w:proofErr w:type="spellStart"/>
+      <w:r>
+        <w:rPr>
+          <w:rFonts w:ascii="Times New Roman" w:hAnsi="Times New Roman" w:cs="Times New Roman"/>
+          <w:sz w:val="28"/>
+          <w:szCs w:val="28"/>
+        </w:rPr>
+        <w:t>processid</w:t>
+      </w:r>
+      <w:proofErr w:type="spellEnd"/>
+      <w:r>
+        <w:rPr>
+          <w:rFonts w:ascii="Times New Roman" w:hAnsi="Times New Roman" w:cs="Times New Roman"/>
+          <w:sz w:val="28"/>
+          <w:szCs w:val="28"/>
+        </w:rPr>
+        <w:t xml:space="preserve">&gt; - kills the </w:t>
+      </w:r>
+      <w:proofErr w:type="gramStart"/>
+      <w:r>
+        <w:rPr>
+          <w:rFonts w:ascii="Times New Roman" w:hAnsi="Times New Roman" w:cs="Times New Roman"/>
+          <w:sz w:val="28"/>
+          <w:szCs w:val="28"/>
+        </w:rPr>
+        <w:t>particular process</w:t>
+      </w:r>
+      <w:proofErr w:type="gramEnd"/>
+      <w:r>
+        <w:rPr>
+          <w:rFonts w:ascii="Times New Roman" w:hAnsi="Times New Roman" w:cs="Times New Roman"/>
+          <w:sz w:val="28"/>
+          <w:szCs w:val="28"/>
+        </w:rPr>
+        <w:t>.</w:t>
+      </w:r>
+    </w:p>
+    <w:p>
+      <w:pPr>
+        <w:pStyle w:val="ListParagraph"/>
+        <w:rPr>
+          <w:rFonts w:ascii="Times New Roman" w:hAnsi="Times New Roman" w:cs="Times New Roman"/>
+          <w:sz w:val="28"/>
+          <w:szCs w:val="28"/>
+        </w:rPr>
+      </w:pPr>
+      <w:proofErr w:type="spellStart"/>
+      <w:r>
+        <w:rPr>
+          <w:rFonts w:ascii="Times New Roman" w:hAnsi="Times New Roman" w:cs="Times New Roman"/>
+          <w:sz w:val="28"/>
+          <w:szCs w:val="28"/>
+        </w:rPr>
+        <w:t>killall</w:t>
+      </w:r>
+      <w:proofErr w:type="spellEnd"/>
+      <w:r>
+        <w:rPr>
+          <w:rFonts w:ascii="Times New Roman" w:hAnsi="Times New Roman" w:cs="Times New Roman"/>
+          <w:sz w:val="28"/>
+          <w:szCs w:val="28"/>
+        </w:rPr>
+        <w:t xml:space="preserve"> &lt;</w:t>
+      </w:r>
+      <w:proofErr w:type="spellStart"/>
+      <w:r>
+        <w:rPr>
+          <w:rFonts w:ascii="Times New Roman" w:hAnsi="Times New Roman" w:cs="Times New Roman"/>
+          <w:sz w:val="28"/>
+          <w:szCs w:val="28"/>
+        </w:rPr>
+        <w:t>processname</w:t>
+      </w:r>
+      <w:proofErr w:type="spellEnd"/>
+      <w:r>
+        <w:rPr>
+          <w:rFonts w:ascii="Times New Roman" w:hAnsi="Times New Roman" w:cs="Times New Roman"/>
+          <w:sz w:val="28"/>
+          <w:szCs w:val="28"/>
+        </w:rPr>
+        <w:t>&gt; - Kills all processes related to that process.</w:t>
+      </w:r>
+    </w:p>
+    <w:p>
+      <w:pPr>
+        <w:pStyle w:val="ListParagraph"/>
+        <w:rPr>
+          <w:rFonts w:ascii="Times New Roman" w:hAnsi="Times New Roman" w:cs="Times New Roman"/>
+          <w:sz w:val="28"/>
+          <w:szCs w:val="28"/>
+        </w:rPr>
+      </w:pPr>
+    </w:p>
+    <w:p>
+      <w:pPr>
+        <w:pStyle w:val="ListParagraph"/>
+        <w:rPr>
+          <w:rFonts w:ascii="Times New Roman" w:hAnsi="Times New Roman" w:cs="Times New Roman"/>
+          <w:sz w:val="28"/>
+          <w:szCs w:val="28"/>
+        </w:rPr>
+      </w:pPr>
+      <w:proofErr w:type="spellStart"/>
+      <w:r>
+        <w:rPr>
+          <w:rFonts w:ascii="Times New Roman" w:hAnsi="Times New Roman" w:cs="Times New Roman"/>
+          <w:sz w:val="28"/>
+          <w:szCs w:val="28"/>
+        </w:rPr>
+        <w:t>sudo</w:t>
+      </w:r>
+      <w:proofErr w:type="spellEnd"/>
+      <w:r>
+        <w:rPr>
+          <w:rFonts w:ascii="Times New Roman" w:hAnsi="Times New Roman" w:cs="Times New Roman"/>
+          <w:sz w:val="28"/>
+          <w:szCs w:val="28"/>
+        </w:rPr>
+        <w:t xml:space="preserve"> service &lt;</w:t>
+      </w:r>
+      <w:proofErr w:type="spellStart"/>
+      <w:r>
+        <w:rPr>
+          <w:rFonts w:ascii="Times New Roman" w:hAnsi="Times New Roman" w:cs="Times New Roman"/>
+          <w:sz w:val="28"/>
+          <w:szCs w:val="28"/>
+        </w:rPr>
+        <w:t>servicename</w:t>
+      </w:r>
+      <w:proofErr w:type="spellEnd"/>
+      <w:r>
+        <w:rPr>
+          <w:rFonts w:ascii="Times New Roman" w:hAnsi="Times New Roman" w:cs="Times New Roman"/>
+          <w:sz w:val="28"/>
+          <w:szCs w:val="28"/>
+        </w:rPr>
+        <w:t>&gt; start – To start a service.</w:t>
+      </w:r>
+    </w:p>
+    <w:p>
+      <w:pPr>
+        <w:pStyle w:val="ListParagraph"/>
+        <w:rPr>
+          <w:rFonts w:ascii="Times New Roman" w:hAnsi="Times New Roman" w:cs="Times New Roman"/>
+          <w:sz w:val="28"/>
+          <w:szCs w:val="28"/>
+        </w:rPr>
+      </w:pPr>
+      <w:proofErr w:type="spellStart"/>
+      <w:r>
+        <w:rPr>
+          <w:rFonts w:ascii="Times New Roman" w:hAnsi="Times New Roman" w:cs="Times New Roman"/>
+          <w:sz w:val="28"/>
+          <w:szCs w:val="28"/>
+        </w:rPr>
+        <w:t>sudo</w:t>
+      </w:r>
+      <w:proofErr w:type="spellEnd"/>
+      <w:r>
+        <w:rPr>
+          <w:rFonts w:ascii="Times New Roman" w:hAnsi="Times New Roman" w:cs="Times New Roman"/>
+          <w:sz w:val="28"/>
+          <w:szCs w:val="28"/>
+        </w:rPr>
+        <w:t xml:space="preserve"> service &lt;</w:t>
+      </w:r>
+      <w:proofErr w:type="spellStart"/>
+      <w:r>
+        <w:rPr>
+          <w:rFonts w:ascii="Times New Roman" w:hAnsi="Times New Roman" w:cs="Times New Roman"/>
+          <w:sz w:val="28"/>
+          <w:szCs w:val="28"/>
+        </w:rPr>
+        <w:t>servicename</w:t>
+      </w:r>
+      <w:proofErr w:type="spellEnd"/>
+      <w:r>
+        <w:rPr>
+          <w:rFonts w:ascii="Times New Roman" w:hAnsi="Times New Roman" w:cs="Times New Roman"/>
+          <w:sz w:val="28"/>
+          <w:szCs w:val="28"/>
+        </w:rPr>
+        <w:t>&gt; st</w:t>
+      </w:r>
+      <w:r>
+        <w:rPr>
+          <w:rFonts w:ascii="Times New Roman" w:hAnsi="Times New Roman" w:cs="Times New Roman"/>
+          <w:sz w:val="28"/>
+          <w:szCs w:val="28"/>
+        </w:rPr>
+        <w:t>op</w:t>
+      </w:r>
+      <w:r>
+        <w:rPr>
+          <w:rFonts w:ascii="Times New Roman" w:hAnsi="Times New Roman" w:cs="Times New Roman"/>
+          <w:sz w:val="28"/>
+          <w:szCs w:val="28"/>
+        </w:rPr>
+        <w:t xml:space="preserve"> – To st</w:t>
+      </w:r>
+      <w:r>
+        <w:rPr>
+          <w:rFonts w:ascii="Times New Roman" w:hAnsi="Times New Roman" w:cs="Times New Roman"/>
+          <w:sz w:val="28"/>
+          <w:szCs w:val="28"/>
+        </w:rPr>
+        <w:t>op</w:t>
+      </w:r>
+      <w:r>
+        <w:rPr>
+          <w:rFonts w:ascii="Times New Roman" w:hAnsi="Times New Roman" w:cs="Times New Roman"/>
+          <w:sz w:val="28"/>
+          <w:szCs w:val="28"/>
+        </w:rPr>
+        <w:t xml:space="preserve"> a service.</w:t>
+      </w:r>
+    </w:p>
+    <w:p>
+      <w:pPr>
+        <w:pStyle w:val="ListParagraph"/>
+        <w:rPr>
+          <w:rFonts w:ascii="Times New Roman" w:hAnsi="Times New Roman" w:cs="Times New Roman"/>
+          <w:sz w:val="28"/>
+          <w:szCs w:val="28"/>
+        </w:rPr>
+      </w:pPr>
+      <w:proofErr w:type="spellStart"/>
+      <w:r>
+        <w:rPr>
+          <w:rFonts w:ascii="Times New Roman" w:hAnsi="Times New Roman" w:cs="Times New Roman"/>
+          <w:sz w:val="28"/>
+          <w:szCs w:val="28"/>
+        </w:rPr>
+        <w:t>sudo</w:t>
+      </w:r>
+      <w:proofErr w:type="spellEnd"/>
+      <w:r>
+        <w:rPr>
+          <w:rFonts w:ascii="Times New Roman" w:hAnsi="Times New Roman" w:cs="Times New Roman"/>
+          <w:sz w:val="28"/>
+          <w:szCs w:val="28"/>
+        </w:rPr>
+        <w:t xml:space="preserve"> service &lt;</w:t>
+      </w:r>
+      <w:proofErr w:type="spellStart"/>
+      <w:r>
+        <w:rPr>
+          <w:rFonts w:ascii="Times New Roman" w:hAnsi="Times New Roman" w:cs="Times New Roman"/>
+          <w:sz w:val="28"/>
+          <w:szCs w:val="28"/>
+        </w:rPr>
+        <w:t>servicename</w:t>
+      </w:r>
+      <w:proofErr w:type="spellEnd"/>
+      <w:r>
+        <w:rPr>
+          <w:rFonts w:ascii="Times New Roman" w:hAnsi="Times New Roman" w:cs="Times New Roman"/>
+          <w:sz w:val="28"/>
+          <w:szCs w:val="28"/>
+        </w:rPr>
+        <w:t xml:space="preserve">&gt; </w:t>
+      </w:r>
+      <w:r>
+        <w:rPr>
+          <w:rFonts w:ascii="Times New Roman" w:hAnsi="Times New Roman" w:cs="Times New Roman"/>
+          <w:sz w:val="28"/>
+          <w:szCs w:val="28"/>
+        </w:rPr>
+        <w:t>re</w:t>
+      </w:r>
+      <w:r>
+        <w:rPr>
+          <w:rFonts w:ascii="Times New Roman" w:hAnsi="Times New Roman" w:cs="Times New Roman"/>
+          <w:sz w:val="28"/>
+          <w:szCs w:val="28"/>
+        </w:rPr>
+        <w:t xml:space="preserve">start – To </w:t>
+      </w:r>
+      <w:r>
+        <w:rPr>
+          <w:rFonts w:ascii="Times New Roman" w:hAnsi="Times New Roman" w:cs="Times New Roman"/>
+          <w:sz w:val="28"/>
+          <w:szCs w:val="28"/>
+        </w:rPr>
+        <w:t>re</w:t>
+      </w:r>
+      <w:r>
+        <w:rPr>
+          <w:rFonts w:ascii="Times New Roman" w:hAnsi="Times New Roman" w:cs="Times New Roman"/>
+          <w:sz w:val="28"/>
+          <w:szCs w:val="28"/>
+        </w:rPr>
+        <w:t>start a service</w:t>
+      </w:r>
+      <w:r>
+        <w:rPr>
+          <w:rFonts w:ascii="Times New Roman" w:hAnsi="Times New Roman" w:cs="Times New Roman"/>
+          <w:sz w:val="28"/>
+          <w:szCs w:val="28"/>
+        </w:rPr>
+        <w:t xml:space="preserve"> (To update a service).</w:t>
+      </w:r>
+    </w:p>
+    <w:p>
+      <w:pPr>
+        <w:pStyle w:val="ListParagraph"/>
+        <w:rPr>
+          <w:rFonts w:ascii="Times New Roman" w:hAnsi="Times New Roman" w:cs="Times New Roman"/>
+          <w:b/>
+          <w:sz w:val="28"/>
+          <w:szCs w:val="28"/>
+        </w:rPr>
+      </w:pPr>
+      <w:proofErr w:type="gramStart"/>
+      <w:r>
+        <w:rPr>
+          <w:rFonts w:ascii="Times New Roman" w:hAnsi="Times New Roman" w:cs="Times New Roman"/>
+          <w:b/>
+          <w:sz w:val="28"/>
+          <w:szCs w:val="28"/>
+        </w:rPr>
+        <w:t>Similar</w:t>
+      </w:r>
+      <w:r>
+        <w:rPr>
+          <w:rFonts w:ascii="Times New Roman" w:hAnsi="Times New Roman" w:cs="Times New Roman"/>
+          <w:b/>
+          <w:sz w:val="28"/>
+          <w:szCs w:val="28"/>
+        </w:rPr>
+        <w:t xml:space="preserve"> to</w:t>
+      </w:r>
+      <w:proofErr w:type="gramEnd"/>
+      <w:r>
+        <w:rPr>
+          <w:rFonts w:ascii="Times New Roman" w:hAnsi="Times New Roman" w:cs="Times New Roman"/>
+          <w:b/>
+          <w:sz w:val="28"/>
+          <w:szCs w:val="28"/>
+        </w:rPr>
+        <w:t xml:space="preserve"> above syntax</w:t>
+      </w:r>
+    </w:p>
+    <w:p>
+      <w:pPr>
+        <w:pStyle w:val="ListParagraph"/>
+        <w:rPr>
+          <w:rFonts w:ascii="Times New Roman" w:hAnsi="Times New Roman" w:cs="Times New Roman"/>
+          <w:sz w:val="28"/>
+          <w:szCs w:val="28"/>
+        </w:rPr>
+      </w:pPr>
+      <w:proofErr w:type="spellStart"/>
+      <w:r>
+        <w:rPr>
+          <w:rFonts w:ascii="Times New Roman" w:hAnsi="Times New Roman" w:cs="Times New Roman"/>
+          <w:sz w:val="28"/>
+          <w:szCs w:val="28"/>
+        </w:rPr>
+        <w:t>sudo</w:t>
+      </w:r>
+      <w:proofErr w:type="spellEnd"/>
+      <w:r>
+        <w:rPr>
+          <w:rFonts w:ascii="Times New Roman" w:hAnsi="Times New Roman" w:cs="Times New Roman"/>
+          <w:sz w:val="28"/>
+          <w:szCs w:val="28"/>
+        </w:rPr>
+        <w:t xml:space="preserve"> </w:t>
+      </w:r>
+      <w:proofErr w:type="spellStart"/>
+      <w:r>
+        <w:rPr>
+          <w:rFonts w:ascii="Times New Roman" w:hAnsi="Times New Roman" w:cs="Times New Roman"/>
+          <w:sz w:val="28"/>
+          <w:szCs w:val="28"/>
+        </w:rPr>
+        <w:t>systemctl</w:t>
+      </w:r>
+      <w:proofErr w:type="spellEnd"/>
+      <w:r>
+        <w:rPr>
+          <w:rFonts w:ascii="Times New Roman" w:hAnsi="Times New Roman" w:cs="Times New Roman"/>
+          <w:sz w:val="28"/>
+          <w:szCs w:val="28"/>
+        </w:rPr>
+        <w:t xml:space="preserve"> start &lt;</w:t>
+      </w:r>
+      <w:proofErr w:type="spellStart"/>
+      <w:r>
+        <w:rPr>
+          <w:rFonts w:ascii="Times New Roman" w:hAnsi="Times New Roman" w:cs="Times New Roman"/>
+          <w:sz w:val="28"/>
+          <w:szCs w:val="28"/>
+        </w:rPr>
+        <w:t>servicename</w:t>
+      </w:r>
+      <w:proofErr w:type="spellEnd"/>
+      <w:r>
+        <w:rPr>
+          <w:rFonts w:ascii="Times New Roman" w:hAnsi="Times New Roman" w:cs="Times New Roman"/>
+          <w:sz w:val="28"/>
+          <w:szCs w:val="28"/>
+        </w:rPr>
+        <w:t xml:space="preserve">&gt; </w:t>
+      </w:r>
+    </w:p>
+    <w:p>
+      <w:pPr>
+        <w:rPr>
+          <w:rFonts w:ascii="Times New Roman" w:hAnsi="Times New Roman" w:cs="Times New Roman"/>
+          <w:sz w:val="28"/>
+          <w:szCs w:val="28"/>
+        </w:rPr>
+      </w:pPr>
+      <w:r>
+        <w:rPr>
+          <w:rFonts w:ascii="Times New Roman" w:hAnsi="Times New Roman" w:cs="Times New Roman"/>
+          <w:sz w:val="28"/>
+          <w:szCs w:val="28"/>
+        </w:rPr>
+        <w:tab/>
+      </w:r>
+      <w:proofErr w:type="spellStart"/>
+      <w:r>
+        <w:rPr>
+          <w:rFonts w:ascii="Times New Roman" w:hAnsi="Times New Roman" w:cs="Times New Roman"/>
+          <w:sz w:val="28"/>
+          <w:szCs w:val="28"/>
+        </w:rPr>
+        <w:t>sudo</w:t>
+      </w:r>
+      <w:proofErr w:type="spellEnd"/>
+      <w:r>
+        <w:rPr>
+          <w:rFonts w:ascii="Times New Roman" w:hAnsi="Times New Roman" w:cs="Times New Roman"/>
+          <w:sz w:val="28"/>
+          <w:szCs w:val="28"/>
+        </w:rPr>
+        <w:t xml:space="preserve"> </w:t>
+      </w:r>
+      <w:proofErr w:type="spellStart"/>
+      <w:r>
+        <w:rPr>
+          <w:rFonts w:ascii="Times New Roman" w:hAnsi="Times New Roman" w:cs="Times New Roman"/>
+          <w:sz w:val="28"/>
+          <w:szCs w:val="28"/>
+        </w:rPr>
+        <w:t>systemctl</w:t>
+      </w:r>
+      <w:proofErr w:type="spellEnd"/>
+      <w:r>
+        <w:rPr>
+          <w:rFonts w:ascii="Times New Roman" w:hAnsi="Times New Roman" w:cs="Times New Roman"/>
+          <w:sz w:val="28"/>
+          <w:szCs w:val="28"/>
+        </w:rPr>
+        <w:t xml:space="preserve"> st</w:t>
+      </w:r>
+      <w:r>
+        <w:rPr>
+          <w:rFonts w:ascii="Times New Roman" w:hAnsi="Times New Roman" w:cs="Times New Roman"/>
+          <w:sz w:val="28"/>
+          <w:szCs w:val="28"/>
+        </w:rPr>
+        <w:t>op</w:t>
+      </w:r>
+      <w:r>
+        <w:rPr>
+          <w:rFonts w:ascii="Times New Roman" w:hAnsi="Times New Roman" w:cs="Times New Roman"/>
+          <w:sz w:val="28"/>
+          <w:szCs w:val="28"/>
+        </w:rPr>
+        <w:t xml:space="preserve"> &lt;</w:t>
+      </w:r>
+      <w:proofErr w:type="spellStart"/>
+      <w:r>
+        <w:rPr>
+          <w:rFonts w:ascii="Times New Roman" w:hAnsi="Times New Roman" w:cs="Times New Roman"/>
+          <w:sz w:val="28"/>
+          <w:szCs w:val="28"/>
+        </w:rPr>
+        <w:t>servicename</w:t>
+      </w:r>
+      <w:proofErr w:type="spellEnd"/>
+      <w:r>
+        <w:rPr>
+          <w:rFonts w:ascii="Times New Roman" w:hAnsi="Times New Roman" w:cs="Times New Roman"/>
+          <w:sz w:val="28"/>
+          <w:szCs w:val="28"/>
+        </w:rPr>
+        <w:t>&gt;</w:t>
+      </w:r>
+    </w:p>
+    <w:p>
+      <w:pPr>
+        <w:ind w:firstLine="720"/>
+        <w:rPr>
+          <w:rFonts w:ascii="Times New Roman" w:hAnsi="Times New Roman" w:cs="Times New Roman"/>
+          <w:sz w:val="28"/>
+          <w:szCs w:val="28"/>
+        </w:rPr>
+      </w:pPr>
+      <w:proofErr w:type="spellStart"/>
+      <w:r>
+        <w:rPr>
+          <w:rFonts w:ascii="Times New Roman" w:hAnsi="Times New Roman" w:cs="Times New Roman"/>
+          <w:sz w:val="28"/>
+          <w:szCs w:val="28"/>
+        </w:rPr>
+        <w:t>sudo</w:t>
+      </w:r>
+      <w:proofErr w:type="spellEnd"/>
+      <w:r>
+        <w:rPr>
+          <w:rFonts w:ascii="Times New Roman" w:hAnsi="Times New Roman" w:cs="Times New Roman"/>
+          <w:sz w:val="28"/>
+          <w:szCs w:val="28"/>
+        </w:rPr>
+        <w:t xml:space="preserve"> </w:t>
+      </w:r>
+      <w:proofErr w:type="spellStart"/>
+      <w:r>
+        <w:rPr>
+          <w:rFonts w:ascii="Times New Roman" w:hAnsi="Times New Roman" w:cs="Times New Roman"/>
+          <w:sz w:val="28"/>
+          <w:szCs w:val="28"/>
+        </w:rPr>
+        <w:t>systemctl</w:t>
+      </w:r>
+      <w:proofErr w:type="spellEnd"/>
+      <w:r>
+        <w:rPr>
+          <w:rFonts w:ascii="Times New Roman" w:hAnsi="Times New Roman" w:cs="Times New Roman"/>
+          <w:sz w:val="28"/>
+          <w:szCs w:val="28"/>
+        </w:rPr>
+        <w:t xml:space="preserve"> </w:t>
+      </w:r>
+      <w:r>
+        <w:rPr>
+          <w:rFonts w:ascii="Times New Roman" w:hAnsi="Times New Roman" w:cs="Times New Roman"/>
+          <w:sz w:val="28"/>
+          <w:szCs w:val="28"/>
+        </w:rPr>
+        <w:t>re</w:t>
+      </w:r>
+      <w:r>
+        <w:rPr>
+          <w:rFonts w:ascii="Times New Roman" w:hAnsi="Times New Roman" w:cs="Times New Roman"/>
+          <w:sz w:val="28"/>
+          <w:szCs w:val="28"/>
+        </w:rPr>
+        <w:t>start &lt;</w:t>
+      </w:r>
+      <w:proofErr w:type="spellStart"/>
+      <w:r>
+        <w:rPr>
+          <w:rFonts w:ascii="Times New Roman" w:hAnsi="Times New Roman" w:cs="Times New Roman"/>
+          <w:sz w:val="28"/>
+          <w:szCs w:val="28"/>
+        </w:rPr>
+        <w:t>servicename</w:t>
+      </w:r>
+      <w:proofErr w:type="spellEnd"/>
+      <w:r>
+        <w:rPr>
+          <w:rFonts w:ascii="Times New Roman" w:hAnsi="Times New Roman" w:cs="Times New Roman"/>
+          <w:sz w:val="28"/>
+          <w:szCs w:val="28"/>
+        </w:rPr>
+        <w:t>&gt;</w:t>
+      </w:r>
+    </w:p>
+    <w:p>
+      <w:pPr>
+        <w:pStyle w:val="ListParagraph"/>
+        <w:rPr>
+          <w:rFonts w:ascii="Times New Roman" w:hAnsi="Times New Roman" w:cs="Times New Roman"/>
+          <w:sz w:val="28"/>
+          <w:szCs w:val="28"/>
+        </w:rPr>
+      </w:pPr>
+    </w:p>
+    <w:p>
+      <w:pPr>
+        <w:pStyle w:val="ListParagraph"/>
+        <w:rPr>
+          <w:rFonts w:ascii="Times New Roman" w:hAnsi="Times New Roman" w:cs="Times New Roman"/>
+          <w:b/>
+          <w:sz w:val="28"/>
+          <w:szCs w:val="28"/>
+          <w:u w:val="single"/>
+        </w:rPr>
+      </w:pPr>
+      <w:r>
+        <w:rPr>
+          <w:rFonts w:ascii="Times New Roman" w:hAnsi="Times New Roman" w:cs="Times New Roman"/>
+          <w:b/>
+          <w:sz w:val="28"/>
+          <w:szCs w:val="28"/>
+          <w:u w:val="single"/>
+        </w:rPr>
+        <w:t>Cron tab</w:t>
+      </w:r>
+    </w:p>
+    <w:p>
+      <w:pPr>
+        <w:pStyle w:val="ListParagraph"/>
+        <w:rPr>
+          <w:rFonts w:ascii="Times New Roman" w:hAnsi="Times New Roman" w:cs="Times New Roman"/>
+          <w:sz w:val="28"/>
+          <w:szCs w:val="28"/>
+        </w:rPr>
+      </w:pPr>
+      <w:r>
+        <w:rPr>
+          <w:rFonts w:ascii="Times New Roman" w:hAnsi="Times New Roman" w:cs="Times New Roman"/>
+          <w:sz w:val="28"/>
+          <w:szCs w:val="28"/>
+        </w:rPr>
+        <w:t>To schedule the tasks</w:t>
+      </w:r>
+    </w:p>
+    <w:p>
+      <w:pPr>
+        <w:pStyle w:val="ListParagraph"/>
+        <w:rPr>
+          <w:rFonts w:ascii="Times New Roman" w:hAnsi="Times New Roman" w:cs="Times New Roman"/>
+          <w:sz w:val="28"/>
+          <w:szCs w:val="28"/>
+        </w:rPr>
+      </w:pPr>
+      <w:r>
+        <w:rPr>
+          <w:rFonts w:ascii="Times New Roman" w:hAnsi="Times New Roman" w:cs="Times New Roman"/>
+          <w:sz w:val="28"/>
+          <w:szCs w:val="28"/>
+        </w:rPr>
+        <w:t xml:space="preserve">m h </w:t>
+      </w:r>
+      <w:proofErr w:type="spellStart"/>
+      <w:r>
+        <w:rPr>
+          <w:rFonts w:ascii="Times New Roman" w:hAnsi="Times New Roman" w:cs="Times New Roman"/>
+          <w:sz w:val="28"/>
+          <w:szCs w:val="28"/>
+        </w:rPr>
+        <w:t>dom</w:t>
+      </w:r>
+      <w:proofErr w:type="spellEnd"/>
+      <w:r>
+        <w:rPr>
+          <w:rFonts w:ascii="Times New Roman" w:hAnsi="Times New Roman" w:cs="Times New Roman"/>
+          <w:sz w:val="28"/>
+          <w:szCs w:val="28"/>
+        </w:rPr>
+        <w:t xml:space="preserve"> </w:t>
+      </w:r>
+      <w:proofErr w:type="spellStart"/>
+      <w:r>
+        <w:rPr>
+          <w:rFonts w:ascii="Times New Roman" w:hAnsi="Times New Roman" w:cs="Times New Roman"/>
+          <w:sz w:val="28"/>
+          <w:szCs w:val="28"/>
+        </w:rPr>
+        <w:t>moy</w:t>
+      </w:r>
+      <w:proofErr w:type="spellEnd"/>
+      <w:r>
+        <w:rPr>
+          <w:rFonts w:ascii="Times New Roman" w:hAnsi="Times New Roman" w:cs="Times New Roman"/>
+          <w:sz w:val="28"/>
+          <w:szCs w:val="28"/>
+        </w:rPr>
+        <w:t xml:space="preserve"> </w:t>
+      </w:r>
+      <w:proofErr w:type="spellStart"/>
+      <w:r>
+        <w:rPr>
+          <w:rFonts w:ascii="Times New Roman" w:hAnsi="Times New Roman" w:cs="Times New Roman"/>
+          <w:sz w:val="28"/>
+          <w:szCs w:val="28"/>
+        </w:rPr>
+        <w:t>dow</w:t>
+      </w:r>
+      <w:proofErr w:type="spellEnd"/>
+      <w:r>
+        <w:rPr>
+          <w:rFonts w:ascii="Times New Roman" w:hAnsi="Times New Roman" w:cs="Times New Roman"/>
+          <w:sz w:val="28"/>
+          <w:szCs w:val="28"/>
+        </w:rPr>
+        <w:t xml:space="preserve"> </w:t>
+      </w:r>
+      <w:r>
+        <w:rPr>
+          <w:rFonts w:ascii="Times New Roman" w:hAnsi="Times New Roman" w:cs="Times New Roman"/>
+          <w:sz w:val="28"/>
+          <w:szCs w:val="28"/>
+        </w:rPr>
+        <w:t>&lt;</w:t>
+      </w:r>
+      <w:r>
+        <w:rPr>
+          <w:rFonts w:ascii="Times New Roman" w:hAnsi="Times New Roman" w:cs="Times New Roman"/>
+          <w:sz w:val="28"/>
+          <w:szCs w:val="28"/>
+        </w:rPr>
+        <w:t>command</w:t>
+      </w:r>
+      <w:r>
+        <w:rPr>
+          <w:rFonts w:ascii="Times New Roman" w:hAnsi="Times New Roman" w:cs="Times New Roman"/>
+          <w:sz w:val="28"/>
+          <w:szCs w:val="28"/>
+        </w:rPr>
+        <w:t>&gt;</w:t>
+      </w:r>
+    </w:p>
+    <w:p>
+      <w:pPr>
+        <w:rPr>
+          <w:rFonts w:ascii="Times New Roman" w:hAnsi="Times New Roman" w:cs="Times New Roman"/>
+          <w:sz w:val="28"/>
+          <w:szCs w:val="28"/>
+        </w:rPr>
+      </w:pPr>
+      <w:r>
+        <w:rPr>
+          <w:rFonts w:ascii="Times New Roman" w:hAnsi="Times New Roman" w:cs="Times New Roman"/>
+          <w:sz w:val="28"/>
+          <w:szCs w:val="28"/>
+        </w:rPr>
+        <w:tab/>
+      </w:r>
+      <w:r>
+        <w:rPr>
+          <w:rFonts w:ascii="Times New Roman" w:hAnsi="Times New Roman" w:cs="Times New Roman"/>
+          <w:sz w:val="28"/>
+          <w:szCs w:val="28"/>
+          <w:u w:val="single"/>
+        </w:rPr>
+        <w:t>E.g.</w:t>
+      </w:r>
+      <w:r>
+        <w:rPr>
+          <w:rFonts w:ascii="Times New Roman" w:hAnsi="Times New Roman" w:cs="Times New Roman"/>
+          <w:sz w:val="28"/>
+          <w:szCs w:val="28"/>
+        </w:rPr>
+        <w:t xml:space="preserve">: </w:t>
+      </w:r>
+      <w:r>
+        <w:rPr>
+          <w:rFonts w:ascii="Times New Roman" w:hAnsi="Times New Roman" w:cs="Times New Roman"/>
+          <w:sz w:val="28"/>
+          <w:szCs w:val="28"/>
+        </w:rPr>
+        <w:t xml:space="preserve">* * * * * </w:t>
+      </w:r>
+      <w:r>
+        <w:rPr>
+          <w:rFonts w:ascii="Times New Roman" w:hAnsi="Times New Roman" w:cs="Times New Roman"/>
+          <w:sz w:val="28"/>
+          <w:szCs w:val="28"/>
+        </w:rPr>
+        <w:t>apt-get upgrade -y</w:t>
+      </w:r>
+    </w:p>
+    <w:p>
+      <w:pPr>
+        <w:ind w:firstLine="720"/>
+        <w:rPr>
+          <w:rFonts w:ascii="Times New Roman" w:hAnsi="Times New Roman" w:cs="Times New Roman"/>
+          <w:sz w:val="28"/>
+          <w:szCs w:val="28"/>
+        </w:rPr>
+      </w:pPr>
+      <w:r>
+        <w:rPr>
+          <w:rFonts w:ascii="Times New Roman" w:hAnsi="Times New Roman" w:cs="Times New Roman"/>
+          <w:sz w:val="28"/>
+          <w:szCs w:val="28"/>
+        </w:rPr>
+        <w:t xml:space="preserve">crontab -e – To install </w:t>
+      </w:r>
+      <w:proofErr w:type="spellStart"/>
+      <w:r>
+        <w:rPr>
+          <w:rFonts w:ascii="Times New Roman" w:hAnsi="Times New Roman" w:cs="Times New Roman"/>
+          <w:sz w:val="28"/>
+          <w:szCs w:val="28"/>
+        </w:rPr>
+        <w:t>cron</w:t>
+      </w:r>
+      <w:proofErr w:type="spellEnd"/>
+      <w:r>
+        <w:rPr>
+          <w:rFonts w:ascii="Times New Roman" w:hAnsi="Times New Roman" w:cs="Times New Roman"/>
+          <w:sz w:val="28"/>
+          <w:szCs w:val="28"/>
+        </w:rPr>
+        <w:t xml:space="preserve"> tab.</w:t>
+      </w:r>
+    </w:p>
+    <w:p>
+      <w:pPr>
+        <w:ind w:firstLine="720"/>
+        <w:rPr>
+          <w:rFonts w:ascii="Times New Roman" w:hAnsi="Times New Roman" w:cs="Times New Roman"/>
+          <w:sz w:val="28"/>
+          <w:szCs w:val="28"/>
+        </w:rPr>
+      </w:pPr>
+      <w:r>
+        <w:rPr>
+          <w:rFonts w:ascii="Times New Roman" w:hAnsi="Times New Roman" w:cs="Times New Roman"/>
+          <w:sz w:val="28"/>
+          <w:szCs w:val="28"/>
+        </w:rPr>
+        <w:t xml:space="preserve"> </w:t>
+      </w:r>
+    </w:p>
+    <w:p>
+      <w:pPr>
+        <w:ind w:firstLine="720"/>
+        <w:rPr>
+          <w:rFonts w:ascii="Times New Roman" w:hAnsi="Times New Roman" w:cs="Times New Roman"/>
+          <w:sz w:val="28"/>
+          <w:szCs w:val="28"/>
+        </w:rPr>
+      </w:pPr>
+    </w:p>
+    <w:p>
+      <w:pPr>
+        <w:rPr>
+          <w:rFonts w:ascii="Times New Roman" w:hAnsi="Times New Roman" w:cs="Times New Roman"/>
+          <w:sz w:val="28"/>
+          <w:szCs w:val="28"/>
+        </w:rPr>
+      </w:pPr>
+    </w:p>
+    <w:p>
+      <w:pPr>
+        <w:pStyle w:val="ListParagraph"/>
+        <w:rPr>
+          <w:rFonts w:ascii="Times New Roman" w:hAnsi="Times New Roman" w:cs="Times New Roman"/>
+          <w:b/>
           <w:sz w:val="28"/>
           <w:szCs w:val="28"/>
         </w:rPr>
@@ -2656,6 +5623,230 @@
     </w:lvl>
   </w:abstractNum>
   <w:abstractNum w:abstractNumId="1" w15:restartNumberingAfterBreak="0">
+    <w:nsid w:val="19714A08"/>
+    <w:multiLevelType w:val="hybridMultilevel"/>
+    <w:tmpl w:val="8BEC7E2E"/>
+    <w:lvl w:ilvl="0" w:tplc="C3EE28EE">
+      <w:numFmt w:val="bullet"/>
+      <w:lvlText w:val=""/>
+      <w:lvlJc w:val="left"/>
+      <w:pPr>
+        <w:ind w:left="1080" w:hanging="360"/>
+      </w:pPr>
+      <w:rPr>
+        <w:rFonts w:ascii="Symbol" w:eastAsiaTheme="minorHAnsi" w:hAnsi="Symbol" w:cs="Times New Roman" w:hint="default"/>
+      </w:rPr>
+    </w:lvl>
+    <w:lvl w:ilvl="1" w:tplc="04090003" w:tentative="1">
+      <w:start w:val="1"/>
+      <w:numFmt w:val="bullet"/>
+      <w:lvlText w:val="o"/>
+      <w:lvlJc w:val="left"/>
+      <w:pPr>
+        <w:ind w:left="1800" w:hanging="360"/>
+      </w:pPr>
+      <w:rPr>
+        <w:rFonts w:ascii="Courier New" w:hAnsi="Courier New" w:cs="Courier New" w:hint="default"/>
+      </w:rPr>
+    </w:lvl>
+    <w:lvl w:ilvl="2" w:tplc="04090005" w:tentative="1">
+      <w:start w:val="1"/>
+      <w:numFmt w:val="bullet"/>
+      <w:lvlText w:val=""/>
+      <w:lvlJc w:val="left"/>
+      <w:pPr>
+        <w:ind w:left="2520" w:hanging="360"/>
+      </w:pPr>
+      <w:rPr>
+        <w:rFonts w:ascii="Wingdings" w:hAnsi="Wingdings" w:hint="default"/>
+      </w:rPr>
+    </w:lvl>
+    <w:lvl w:ilvl="3" w:tplc="04090001" w:tentative="1">
+      <w:start w:val="1"/>
+      <w:numFmt w:val="bullet"/>
+      <w:lvlText w:val=""/>
+      <w:lvlJc w:val="left"/>
+      <w:pPr>
+        <w:ind w:left="3240" w:hanging="360"/>
+      </w:pPr>
+      <w:rPr>
+        <w:rFonts w:ascii="Symbol" w:hAnsi="Symbol" w:hint="default"/>
+      </w:rPr>
+    </w:lvl>
+    <w:lvl w:ilvl="4" w:tplc="04090003" w:tentative="1">
+      <w:start w:val="1"/>
+      <w:numFmt w:val="bullet"/>
+      <w:lvlText w:val="o"/>
+      <w:lvlJc w:val="left"/>
+      <w:pPr>
+        <w:ind w:left="3960" w:hanging="360"/>
+      </w:pPr>
+      <w:rPr>
+        <w:rFonts w:ascii="Courier New" w:hAnsi="Courier New" w:cs="Courier New" w:hint="default"/>
+      </w:rPr>
+    </w:lvl>
+    <w:lvl w:ilvl="5" w:tplc="04090005" w:tentative="1">
+      <w:start w:val="1"/>
+      <w:numFmt w:val="bullet"/>
+      <w:lvlText w:val=""/>
+      <w:lvlJc w:val="left"/>
+      <w:pPr>
+        <w:ind w:left="4680" w:hanging="360"/>
+      </w:pPr>
+      <w:rPr>
+        <w:rFonts w:ascii="Wingdings" w:hAnsi="Wingdings" w:hint="default"/>
+      </w:rPr>
+    </w:lvl>
+    <w:lvl w:ilvl="6" w:tplc="04090001" w:tentative="1">
+      <w:start w:val="1"/>
+      <w:numFmt w:val="bullet"/>
+      <w:lvlText w:val=""/>
+      <w:lvlJc w:val="left"/>
+      <w:pPr>
+        <w:ind w:left="5400" w:hanging="360"/>
+      </w:pPr>
+      <w:rPr>
+        <w:rFonts w:ascii="Symbol" w:hAnsi="Symbol" w:hint="default"/>
+      </w:rPr>
+    </w:lvl>
+    <w:lvl w:ilvl="7" w:tplc="04090003" w:tentative="1">
+      <w:start w:val="1"/>
+      <w:numFmt w:val="bullet"/>
+      <w:lvlText w:val="o"/>
+      <w:lvlJc w:val="left"/>
+      <w:pPr>
+        <w:ind w:left="6120" w:hanging="360"/>
+      </w:pPr>
+      <w:rPr>
+        <w:rFonts w:ascii="Courier New" w:hAnsi="Courier New" w:cs="Courier New" w:hint="default"/>
+      </w:rPr>
+    </w:lvl>
+    <w:lvl w:ilvl="8" w:tplc="04090005" w:tentative="1">
+      <w:start w:val="1"/>
+      <w:numFmt w:val="bullet"/>
+      <w:lvlText w:val=""/>
+      <w:lvlJc w:val="left"/>
+      <w:pPr>
+        <w:ind w:left="6840" w:hanging="360"/>
+      </w:pPr>
+      <w:rPr>
+        <w:rFonts w:ascii="Wingdings" w:hAnsi="Wingdings" w:hint="default"/>
+      </w:rPr>
+    </w:lvl>
+  </w:abstractNum>
+  <w:abstractNum w:abstractNumId="2" w15:restartNumberingAfterBreak="0">
+    <w:nsid w:val="2F55095D"/>
+    <w:multiLevelType w:val="hybridMultilevel"/>
+    <w:tmpl w:val="916A384A"/>
+    <w:lvl w:ilvl="0" w:tplc="32569A08">
+      <w:numFmt w:val="bullet"/>
+      <w:lvlText w:val=""/>
+      <w:lvlJc w:val="left"/>
+      <w:pPr>
+        <w:ind w:left="1080" w:hanging="360"/>
+      </w:pPr>
+      <w:rPr>
+        <w:rFonts w:ascii="Symbol" w:eastAsiaTheme="minorHAnsi" w:hAnsi="Symbol" w:cs="Times New Roman" w:hint="default"/>
+      </w:rPr>
+    </w:lvl>
+    <w:lvl w:ilvl="1" w:tplc="04090003" w:tentative="1">
+      <w:start w:val="1"/>
+      <w:numFmt w:val="bullet"/>
+      <w:lvlText w:val="o"/>
+      <w:lvlJc w:val="left"/>
+      <w:pPr>
+        <w:ind w:left="1800" w:hanging="360"/>
+      </w:pPr>
+      <w:rPr>
+        <w:rFonts w:ascii="Courier New" w:hAnsi="Courier New" w:cs="Courier New" w:hint="default"/>
+      </w:rPr>
+    </w:lvl>
+    <w:lvl w:ilvl="2" w:tplc="04090005" w:tentative="1">
+      <w:start w:val="1"/>
+      <w:numFmt w:val="bullet"/>
+      <w:lvlText w:val=""/>
+      <w:lvlJc w:val="left"/>
+      <w:pPr>
+        <w:ind w:left="2520" w:hanging="360"/>
+      </w:pPr>
+      <w:rPr>
+        <w:rFonts w:ascii="Wingdings" w:hAnsi="Wingdings" w:hint="default"/>
+      </w:rPr>
+    </w:lvl>
+    <w:lvl w:ilvl="3" w:tplc="04090001" w:tentative="1">
+      <w:start w:val="1"/>
+      <w:numFmt w:val="bullet"/>
+      <w:lvlText w:val=""/>
+      <w:lvlJc w:val="left"/>
+      <w:pPr>
+        <w:ind w:left="3240" w:hanging="360"/>
+      </w:pPr>
+      <w:rPr>
+        <w:rFonts w:ascii="Symbol" w:hAnsi="Symbol" w:hint="default"/>
+      </w:rPr>
+    </w:lvl>
+    <w:lvl w:ilvl="4" w:tplc="04090003" w:tentative="1">
+      <w:start w:val="1"/>
+      <w:numFmt w:val="bullet"/>
+      <w:lvlText w:val="o"/>
+      <w:lvlJc w:val="left"/>
+      <w:pPr>
+        <w:ind w:left="3960" w:hanging="360"/>
+      </w:pPr>
+      <w:rPr>
+        <w:rFonts w:ascii="Courier New" w:hAnsi="Courier New" w:cs="Courier New" w:hint="default"/>
+      </w:rPr>
+    </w:lvl>
+    <w:lvl w:ilvl="5" w:tplc="04090005" w:tentative="1">
+      <w:start w:val="1"/>
+      <w:numFmt w:val="bullet"/>
+      <w:lvlText w:val=""/>
+      <w:lvlJc w:val="left"/>
+      <w:pPr>
+        <w:ind w:left="4680" w:hanging="360"/>
+      </w:pPr>
+      <w:rPr>
+        <w:rFonts w:ascii="Wingdings" w:hAnsi="Wingdings" w:hint="default"/>
+      </w:rPr>
+    </w:lvl>
+    <w:lvl w:ilvl="6" w:tplc="04090001" w:tentative="1">
+      <w:start w:val="1"/>
+      <w:numFmt w:val="bullet"/>
+      <w:lvlText w:val=""/>
+      <w:lvlJc w:val="left"/>
+      <w:pPr>
+        <w:ind w:left="5400" w:hanging="360"/>
+      </w:pPr>
+      <w:rPr>
+        <w:rFonts w:ascii="Symbol" w:hAnsi="Symbol" w:hint="default"/>
+      </w:rPr>
+    </w:lvl>
+    <w:lvl w:ilvl="7" w:tplc="04090003" w:tentative="1">
+      <w:start w:val="1"/>
+      <w:numFmt w:val="bullet"/>
+      <w:lvlText w:val="o"/>
+      <w:lvlJc w:val="left"/>
+      <w:pPr>
+        <w:ind w:left="6120" w:hanging="360"/>
+      </w:pPr>
+      <w:rPr>
+        <w:rFonts w:ascii="Courier New" w:hAnsi="Courier New" w:cs="Courier New" w:hint="default"/>
+      </w:rPr>
+    </w:lvl>
+    <w:lvl w:ilvl="8" w:tplc="04090005" w:tentative="1">
+      <w:start w:val="1"/>
+      <w:numFmt w:val="bullet"/>
+      <w:lvlText w:val=""/>
+      <w:lvlJc w:val="left"/>
+      <w:pPr>
+        <w:ind w:left="6840" w:hanging="360"/>
+      </w:pPr>
+      <w:rPr>
+        <w:rFonts w:ascii="Wingdings" w:hAnsi="Wingdings" w:hint="default"/>
+      </w:rPr>
+    </w:lvl>
+  </w:abstractNum>
+  <w:abstractNum w:abstractNumId="3" w15:restartNumberingAfterBreak="0">
     <w:nsid w:val="43457B5B"/>
     <w:multiLevelType w:val="hybridMultilevel"/>
     <w:tmpl w:val="3C6EC164"/>
@@ -2768,7 +5959,119 @@
       </w:rPr>
     </w:lvl>
   </w:abstractNum>
-  <w:abstractNum w:abstractNumId="2" w15:restartNumberingAfterBreak="0">
+  <w:abstractNum w:abstractNumId="4" w15:restartNumberingAfterBreak="0">
+    <w:nsid w:val="5FE4007D"/>
+    <w:multiLevelType w:val="hybridMultilevel"/>
+    <w:tmpl w:val="B930DC4C"/>
+    <w:lvl w:ilvl="0" w:tplc="3F98233A">
+      <w:numFmt w:val="bullet"/>
+      <w:lvlText w:val=""/>
+      <w:lvlJc w:val="left"/>
+      <w:pPr>
+        <w:ind w:left="1080" w:hanging="360"/>
+      </w:pPr>
+      <w:rPr>
+        <w:rFonts w:ascii="Symbol" w:eastAsiaTheme="minorHAnsi" w:hAnsi="Symbol" w:cs="Times New Roman" w:hint="default"/>
+      </w:rPr>
+    </w:lvl>
+    <w:lvl w:ilvl="1" w:tplc="04090003" w:tentative="1">
+      <w:start w:val="1"/>
+      <w:numFmt w:val="bullet"/>
+      <w:lvlText w:val="o"/>
+      <w:lvlJc w:val="left"/>
+      <w:pPr>
+        <w:ind w:left="1800" w:hanging="360"/>
+      </w:pPr>
+      <w:rPr>
+        <w:rFonts w:ascii="Courier New" w:hAnsi="Courier New" w:cs="Courier New" w:hint="default"/>
+      </w:rPr>
+    </w:lvl>
+    <w:lvl w:ilvl="2" w:tplc="04090005" w:tentative="1">
+      <w:start w:val="1"/>
+      <w:numFmt w:val="bullet"/>
+      <w:lvlText w:val=""/>
+      <w:lvlJc w:val="left"/>
+      <w:pPr>
+        <w:ind w:left="2520" w:hanging="360"/>
+      </w:pPr>
+      <w:rPr>
+        <w:rFonts w:ascii="Wingdings" w:hAnsi="Wingdings" w:hint="default"/>
+      </w:rPr>
+    </w:lvl>
+    <w:lvl w:ilvl="3" w:tplc="04090001" w:tentative="1">
+      <w:start w:val="1"/>
+      <w:numFmt w:val="bullet"/>
+      <w:lvlText w:val=""/>
+      <w:lvlJc w:val="left"/>
+      <w:pPr>
+        <w:ind w:left="3240" w:hanging="360"/>
+      </w:pPr>
+      <w:rPr>
+        <w:rFonts w:ascii="Symbol" w:hAnsi="Symbol" w:hint="default"/>
+      </w:rPr>
+    </w:lvl>
+    <w:lvl w:ilvl="4" w:tplc="04090003" w:tentative="1">
+      <w:start w:val="1"/>
+      <w:numFmt w:val="bullet"/>
+      <w:lvlText w:val="o"/>
+      <w:lvlJc w:val="left"/>
+      <w:pPr>
+        <w:ind w:left="3960" w:hanging="360"/>
+      </w:pPr>
+      <w:rPr>
+        <w:rFonts w:ascii="Courier New" w:hAnsi="Courier New" w:cs="Courier New" w:hint="default"/>
+      </w:rPr>
+    </w:lvl>
+    <w:lvl w:ilvl="5" w:tplc="04090005" w:tentative="1">
+      <w:start w:val="1"/>
+      <w:numFmt w:val="bullet"/>
+      <w:lvlText w:val=""/>
+      <w:lvlJc w:val="left"/>
+      <w:pPr>
+        <w:ind w:left="4680" w:hanging="360"/>
+      </w:pPr>
+      <w:rPr>
+        <w:rFonts w:ascii="Wingdings" w:hAnsi="Wingdings" w:hint="default"/>
+      </w:rPr>
+    </w:lvl>
+    <w:lvl w:ilvl="6" w:tplc="04090001" w:tentative="1">
+      <w:start w:val="1"/>
+      <w:numFmt w:val="bullet"/>
+      <w:lvlText w:val=""/>
+      <w:lvlJc w:val="left"/>
+      <w:pPr>
+        <w:ind w:left="5400" w:hanging="360"/>
+      </w:pPr>
+      <w:rPr>
+        <w:rFonts w:ascii="Symbol" w:hAnsi="Symbol" w:hint="default"/>
+      </w:rPr>
+    </w:lvl>
+    <w:lvl w:ilvl="7" w:tplc="04090003" w:tentative="1">
+      <w:start w:val="1"/>
+      <w:numFmt w:val="bullet"/>
+      <w:lvlText w:val="o"/>
+      <w:lvlJc w:val="left"/>
+      <w:pPr>
+        <w:ind w:left="6120" w:hanging="360"/>
+      </w:pPr>
+      <w:rPr>
+        <w:rFonts w:ascii="Courier New" w:hAnsi="Courier New" w:cs="Courier New" w:hint="default"/>
+      </w:rPr>
+    </w:lvl>
+    <w:lvl w:ilvl="8" w:tplc="04090005" w:tentative="1">
+      <w:start w:val="1"/>
+      <w:numFmt w:val="bullet"/>
+      <w:lvlText w:val=""/>
+      <w:lvlJc w:val="left"/>
+      <w:pPr>
+        <w:ind w:left="6840" w:hanging="360"/>
+      </w:pPr>
+      <w:rPr>
+        <w:rFonts w:ascii="Wingdings" w:hAnsi="Wingdings" w:hint="default"/>
+      </w:rPr>
+    </w:lvl>
+  </w:abstractNum>
+  <w:abstractNum w:abstractNumId="5" w15:restartNumberingAfterBreak="0">
     <w:nsid w:val="6EE21CA2"/>
     <w:multiLevelType w:val="hybridMultilevel"/>
     <w:tmpl w:val="48AA0EBA"/>
@@ -2881,14 +6184,138 @@
       </w:rPr>
     </w:lvl>
   </w:abstractNum>
+  <w:abstractNum w:abstractNumId="6" w15:restartNumberingAfterBreak="0">
+    <w:nsid w:val="7EC21C92"/>
+    <w:multiLevelType w:val="hybridMultilevel"/>
+    <w:tmpl w:val="25103702"/>
+    <w:lvl w:ilvl="0" w:tplc="3DB84804">
+      <w:numFmt w:val="bullet"/>
+      <w:lvlText w:val=""/>
+      <w:lvlJc w:val="left"/>
+      <w:pPr>
+        <w:ind w:left="1440" w:hanging="360"/>
+      </w:pPr>
+      <w:rPr>
+        <w:rFonts w:ascii="Symbol" w:eastAsiaTheme="minorHAnsi" w:hAnsi="Symbol" w:cs="Times New Roman" w:hint="default"/>
+      </w:rPr>
+    </w:lvl>
+    <w:lvl w:ilvl="1" w:tplc="04090003" w:tentative="1">
+      <w:start w:val="1"/>
+      <w:numFmt w:val="bullet"/>
+      <w:lvlText w:val="o"/>
+      <w:lvlJc w:val="left"/>
+      <w:pPr>
+        <w:ind w:left="2160" w:hanging="360"/>
+      </w:pPr>
+      <w:rPr>
+        <w:rFonts w:ascii="Courier New" w:hAnsi="Courier New" w:cs="Courier New" w:hint="default"/>
+      </w:rPr>
+    </w:lvl>
+    <w:lvl w:ilvl="2" w:tplc="04090005" w:tentative="1">
+      <w:start w:val="1"/>
+      <w:numFmt w:val="bullet"/>
+      <w:lvlText w:val=""/>
+      <w:lvlJc w:val="left"/>
+      <w:pPr>
+        <w:ind w:left="2880" w:hanging="360"/>
+      </w:pPr>
+      <w:rPr>
+        <w:rFonts w:ascii="Wingdings" w:hAnsi="Wingdings" w:hint="default"/>
+      </w:rPr>
+    </w:lvl>
+    <w:lvl w:ilvl="3" w:tplc="04090001" w:tentative="1">
+      <w:start w:val="1"/>
+      <w:numFmt w:val="bullet"/>
+      <w:lvlText w:val=""/>
+      <w:lvlJc w:val="left"/>
+      <w:pPr>
+        <w:ind w:left="3600" w:hanging="360"/>
+      </w:pPr>
+      <w:rPr>
+        <w:rFonts w:ascii="Symbol" w:hAnsi="Symbol" w:hint="default"/>
+      </w:rPr>
+    </w:lvl>
+    <w:lvl w:ilvl="4" w:tplc="04090003" w:tentative="1">
+      <w:start w:val="1"/>
+      <w:numFmt w:val="bullet"/>
+      <w:lvlText w:val="o"/>
+      <w:lvlJc w:val="left"/>
+      <w:pPr>
+        <w:ind w:left="4320" w:hanging="360"/>
+      </w:pPr>
+      <w:rPr>
+        <w:rFonts w:ascii="Courier New" w:hAnsi="Courier New" w:cs="Courier New" w:hint="default"/>
+      </w:rPr>
+    </w:lvl>
+    <w:lvl w:ilvl="5" w:tplc="04090005" w:tentative="1">
+      <w:start w:val="1"/>
+      <w:numFmt w:val="bullet"/>
+      <w:lvlText w:val=""/>
+      <w:lvlJc w:val="left"/>
+      <w:pPr>
+        <w:ind w:left="5040" w:hanging="360"/>
+      </w:pPr>
+      <w:rPr>
+        <w:rFonts w:ascii="Wingdings" w:hAnsi="Wingdings" w:hint="default"/>
+      </w:rPr>
+    </w:lvl>
+    <w:lvl w:ilvl="6" w:tplc="04090001" w:tentative="1">
+      <w:start w:val="1"/>
+      <w:numFmt w:val="bullet"/>
+      <w:lvlText w:val=""/>
+      <w:lvlJc w:val="left"/>
+      <w:pPr>
+        <w:ind w:left="5760" w:hanging="360"/>
+      </w:pPr>
+      <w:rPr>
+        <w:rFonts w:ascii="Symbol" w:hAnsi="Symbol" w:hint="default"/>
+      </w:rPr>
+    </w:lvl>
+    <w:lvl w:ilvl="7" w:tplc="04090003" w:tentative="1">
+      <w:start w:val="1"/>
+      <w:numFmt w:val="bullet"/>
+      <w:lvlText w:val="o"/>
+      <w:lvlJc w:val="left"/>
+      <w:pPr>
+        <w:ind w:left="6480" w:hanging="360"/>
+      </w:pPr>
+      <w:rPr>
+        <w:rFonts w:ascii="Courier New" w:hAnsi="Courier New" w:cs="Courier New" w:hint="default"/>
+      </w:rPr>
+    </w:lvl>
+    <w:lvl w:ilvl="8" w:tplc="04090005" w:tentative="1">
+      <w:start w:val="1"/>
+      <w:numFmt w:val="bullet"/>
+      <w:lvlText w:val=""/>
+      <w:lvlJc w:val="left"/>
+      <w:pPr>
+        <w:ind w:left="7200" w:hanging="360"/>
+      </w:pPr>
+      <w:rPr>
+        <w:rFonts w:ascii="Wingdings" w:hAnsi="Wingdings" w:hint="default"/>
+      </w:rPr>
+    </w:lvl>
+  </w:abstractNum>
   <w:num w:numId="1">
-    <w:abstractNumId w:val="1"/>
+    <w:abstractNumId w:val="3"/>
   </w:num>
   <w:num w:numId="2">
-    <w:abstractNumId w:val="2"/>
+    <w:abstractNumId w:val="5"/>
   </w:num>
   <w:num w:numId="3">
     <w:abstractNumId w:val="0"/>
+  </w:num>
+  <w:num w:numId="4">
+    <w:abstractNumId w:val="1"/>
+  </w:num>
+  <w:num w:numId="5">
+    <w:abstractNumId w:val="4"/>
+  </w:num>
+  <w:num w:numId="6">
+    <w:abstractNumId w:val="6"/>
+  </w:num>
+  <w:num w:numId="7">
+    <w:abstractNumId w:val="2"/>
   </w:num>
 </w:numbering>
 </file>

</xml_diff>